<commit_message>
Continue complete the report
</commit_message>
<xml_diff>
--- a/Report/61TH1_1951060614_DuongGiapDuc.docx
+++ b/Report/61TH1_1951060614_DuongGiapDuc.docx
@@ -635,12 +635,14 @@
                 <w:szCs w:val="20"/>
               </w:rPr>
             </w:pPr>
+            <w:proofErr w:type="gramStart"/>
             <w:r>
               <w:rPr>
                 <w:szCs w:val="20"/>
               </w:rPr>
               <w:t>Ngành :</w:t>
             </w:r>
+            <w:proofErr w:type="gramEnd"/>
           </w:p>
         </w:tc>
         <w:tc>
@@ -1095,6 +1097,7 @@
     <w:p>
       <w:pPr>
         <w:spacing w:after="200" w:line="360" w:lineRule="auto"/>
+        <w:ind w:right="630"/>
         <w:jc w:val="right"/>
         <w:rPr>
           <w:bCs/>
@@ -1110,14 +1113,17 @@
         </w:rPr>
         <w:t>TÁC GIẢ ĐATN</w:t>
       </w:r>
-      <w:r>
+    </w:p>
+    <w:p>
+      <w:pPr>
+        <w:spacing w:after="200" w:line="360" w:lineRule="auto"/>
+        <w:jc w:val="right"/>
         <w:rPr>
           <w:bCs/>
           <w:sz w:val="26"/>
           <w:szCs w:val="26"/>
         </w:rPr>
-        <w:tab/>
-      </w:r>
+      </w:pPr>
       <w:r>
         <w:rPr>
           <w:bCs/>
@@ -1126,37 +1132,40 @@
         </w:rPr>
         <w:tab/>
       </w:r>
-    </w:p>
-    <w:p>
-      <w:pPr>
-        <w:spacing w:after="200" w:line="360" w:lineRule="auto"/>
-        <w:jc w:val="right"/>
+      <w:r>
         <w:rPr>
           <w:bCs/>
           <w:sz w:val="26"/>
           <w:szCs w:val="26"/>
         </w:rPr>
-      </w:pPr>
-      <w:r>
+        <w:tab/>
+      </w:r>
+    </w:p>
+    <w:p>
+      <w:pPr>
+        <w:spacing w:after="200" w:line="360" w:lineRule="auto"/>
+        <w:ind w:right="630"/>
+        <w:jc w:val="right"/>
         <w:rPr>
           <w:bCs/>
           <w:sz w:val="26"/>
           <w:szCs w:val="26"/>
         </w:rPr>
-        <w:t>Dương Giáp Đức</w:t>
-      </w:r>
+      </w:pPr>
       <w:r>
         <w:rPr>
           <w:bCs/>
           <w:sz w:val="26"/>
           <w:szCs w:val="26"/>
         </w:rPr>
-        <w:tab/>
-      </w:r>
-    </w:p>
-    <w:p>
-      <w:pPr>
-        <w:spacing w:after="160" w:line="259" w:lineRule="auto"/>
+        <w:t>Dương Giáp Đức</w:t>
+      </w:r>
+    </w:p>
+    <w:p>
+      <w:pPr>
+        <w:spacing w:after="200" w:line="360" w:lineRule="auto"/>
+        <w:ind w:right="630"/>
+        <w:jc w:val="right"/>
         <w:rPr>
           <w:bCs/>
           <w:sz w:val="26"/>
@@ -1169,13 +1178,12 @@
           <w:sz w:val="26"/>
           <w:szCs w:val="26"/>
         </w:rPr>
-        <w:br w:type="page"/>
-      </w:r>
-    </w:p>
-    <w:p>
-      <w:pPr>
-        <w:spacing w:after="200" w:line="360" w:lineRule="auto"/>
-        <w:jc w:val="right"/>
+        <w:tab/>
+      </w:r>
+    </w:p>
+    <w:p>
+      <w:pPr>
+        <w:spacing w:after="160" w:line="259" w:lineRule="auto"/>
         <w:rPr>
           <w:bCs/>
           <w:sz w:val="26"/>
@@ -1188,6 +1196,25 @@
           <w:sz w:val="26"/>
           <w:szCs w:val="26"/>
         </w:rPr>
+        <w:br w:type="page"/>
+      </w:r>
+    </w:p>
+    <w:p>
+      <w:pPr>
+        <w:spacing w:after="200" w:line="360" w:lineRule="auto"/>
+        <w:jc w:val="right"/>
+        <w:rPr>
+          <w:bCs/>
+          <w:sz w:val="26"/>
+          <w:szCs w:val="26"/>
+        </w:rPr>
+      </w:pPr>
+      <w:r>
+        <w:rPr>
+          <w:bCs/>
+          <w:sz w:val="26"/>
+          <w:szCs w:val="26"/>
+        </w:rPr>
         <w:lastRenderedPageBreak/>
         <w:tab/>
         <w:t xml:space="preserve"> </w:t>
@@ -1197,7 +1224,10 @@
     <w:sdt>
       <w:sdtPr>
         <w:rPr>
-          <w:rFonts w:eastAsia="Calibri"/>
+          <w:rFonts w:eastAsia="Calibri" w:cs="Calibri"/>
+          <w:b w:val="0"/>
+          <w:sz w:val="24"/>
+          <w:szCs w:val="22"/>
         </w:rPr>
         <w:id w:val="-263467236"/>
         <w:docPartObj>
@@ -1207,12 +1237,8 @@
       </w:sdtPr>
       <w:sdtEndPr>
         <w:rPr>
-          <w:rFonts w:cs="Calibri"/>
-          <w:b w:val="0"/>
           <w:bCs/>
           <w:noProof/>
-          <w:sz w:val="24"/>
-          <w:szCs w:val="22"/>
         </w:rPr>
       </w:sdtEndPr>
       <w:sdtContent>
@@ -3696,8 +3722,20 @@
           <w:sz w:val="26"/>
           <w:szCs w:val="26"/>
         </w:rPr>
-        <w:t>Mã sinh viên :</w:t>
-      </w:r>
+        <w:t xml:space="preserve">Mã sinh </w:t>
+      </w:r>
+      <w:proofErr w:type="gramStart"/>
+      <w:r>
+        <w:rPr>
+          <w:rFonts w:cs="Times New Roman"/>
+          <w:i/>
+          <w:iCs/>
+          <w:sz w:val="26"/>
+          <w:szCs w:val="26"/>
+        </w:rPr>
+        <w:t>viên :</w:t>
+      </w:r>
+      <w:proofErr w:type="gramEnd"/>
       <w:r>
         <w:rPr>
           <w:rFonts w:cs="Times New Roman"/>
@@ -3861,13 +3899,12 @@
         <w:t>Công nghệ sử dụng</w:t>
       </w:r>
     </w:p>
-    <w:p/>
-    <w:p>
-      <w:pPr>
-        <w:pStyle w:val="ListParagraph"/>
+    <w:p>
+      <w:pPr>
+        <w:pStyle w:val="Content"/>
         <w:numPr>
           <w:ilvl w:val="0"/>
-          <w:numId w:val="12"/>
+          <w:numId w:val="13"/>
         </w:numPr>
       </w:pPr>
       <w:r>
@@ -3876,10 +3913,10 @@
     </w:p>
     <w:p>
       <w:pPr>
-        <w:pStyle w:val="ListParagraph"/>
+        <w:pStyle w:val="Content"/>
         <w:numPr>
           <w:ilvl w:val="0"/>
-          <w:numId w:val="12"/>
+          <w:numId w:val="13"/>
         </w:numPr>
       </w:pPr>
       <w:r>
@@ -3888,10 +3925,10 @@
     </w:p>
     <w:p>
       <w:pPr>
-        <w:pStyle w:val="ListParagraph"/>
+        <w:pStyle w:val="Content"/>
         <w:numPr>
           <w:ilvl w:val="0"/>
-          <w:numId w:val="12"/>
+          <w:numId w:val="13"/>
         </w:numPr>
       </w:pPr>
       <w:r>
@@ -3900,10 +3937,10 @@
     </w:p>
     <w:p>
       <w:pPr>
-        <w:pStyle w:val="ListParagraph"/>
+        <w:pStyle w:val="Content"/>
         <w:numPr>
           <w:ilvl w:val="0"/>
-          <w:numId w:val="12"/>
+          <w:numId w:val="13"/>
         </w:numPr>
         <w:rPr>
           <w:szCs w:val="26"/>
@@ -3937,10 +3974,10 @@
     </w:p>
     <w:p>
       <w:pPr>
-        <w:pStyle w:val="ListParagraph"/>
+        <w:pStyle w:val="Content"/>
         <w:numPr>
           <w:ilvl w:val="0"/>
-          <w:numId w:val="6"/>
+          <w:numId w:val="13"/>
         </w:numPr>
         <w:rPr>
           <w:b/>
@@ -3953,10 +3990,10 @@
     </w:p>
     <w:p>
       <w:pPr>
-        <w:pStyle w:val="ListParagraph"/>
+        <w:pStyle w:val="Content"/>
         <w:numPr>
           <w:ilvl w:val="0"/>
-          <w:numId w:val="6"/>
+          <w:numId w:val="13"/>
         </w:numPr>
         <w:rPr>
           <w:b/>
@@ -3969,10 +4006,10 @@
     </w:p>
     <w:p>
       <w:pPr>
-        <w:pStyle w:val="ListParagraph"/>
+        <w:pStyle w:val="Content"/>
         <w:numPr>
           <w:ilvl w:val="0"/>
-          <w:numId w:val="6"/>
+          <w:numId w:val="13"/>
         </w:numPr>
         <w:rPr>
           <w:b/>
@@ -3985,10 +4022,10 @@
     </w:p>
     <w:p>
       <w:pPr>
-        <w:pStyle w:val="ListParagraph"/>
+        <w:pStyle w:val="Content"/>
         <w:numPr>
           <w:ilvl w:val="0"/>
-          <w:numId w:val="6"/>
+          <w:numId w:val="13"/>
         </w:numPr>
         <w:rPr>
           <w:b/>
@@ -3996,15 +4033,16 @@
         </w:rPr>
       </w:pPr>
       <w:r>
+        <w:lastRenderedPageBreak/>
         <w:t>Tự động ngẫu nhiên các đồ vật trên khung cảnh của một tấm map sinh ra để tránh sự trùng lặp.</w:t>
       </w:r>
     </w:p>
     <w:p>
       <w:pPr>
-        <w:pStyle w:val="ListParagraph"/>
+        <w:pStyle w:val="Content"/>
         <w:numPr>
           <w:ilvl w:val="0"/>
-          <w:numId w:val="6"/>
+          <w:numId w:val="13"/>
         </w:numPr>
         <w:rPr>
           <w:b/>
@@ -4017,10 +4055,10 @@
     </w:p>
     <w:p>
       <w:pPr>
-        <w:pStyle w:val="ListParagraph"/>
+        <w:pStyle w:val="Content"/>
         <w:numPr>
           <w:ilvl w:val="0"/>
-          <w:numId w:val="6"/>
+          <w:numId w:val="13"/>
         </w:numPr>
         <w:rPr>
           <w:b/>
@@ -4033,10 +4071,10 @@
     </w:p>
     <w:p>
       <w:pPr>
-        <w:pStyle w:val="ListParagraph"/>
+        <w:pStyle w:val="Content"/>
         <w:numPr>
           <w:ilvl w:val="0"/>
-          <w:numId w:val="6"/>
+          <w:numId w:val="13"/>
         </w:numPr>
         <w:rPr>
           <w:b/>
@@ -4049,10 +4087,10 @@
     </w:p>
     <w:p>
       <w:pPr>
-        <w:pStyle w:val="ListParagraph"/>
+        <w:pStyle w:val="Content"/>
         <w:numPr>
           <w:ilvl w:val="0"/>
-          <w:numId w:val="6"/>
+          <w:numId w:val="13"/>
         </w:numPr>
         <w:rPr>
           <w:b/>
@@ -4065,10 +4103,10 @@
     </w:p>
     <w:p>
       <w:pPr>
-        <w:pStyle w:val="ListParagraph"/>
+        <w:pStyle w:val="Content"/>
         <w:numPr>
           <w:ilvl w:val="0"/>
-          <w:numId w:val="6"/>
+          <w:numId w:val="13"/>
         </w:numPr>
         <w:rPr>
           <w:b/>
@@ -4081,10 +4119,10 @@
     </w:p>
     <w:p>
       <w:pPr>
-        <w:pStyle w:val="ListParagraph"/>
+        <w:pStyle w:val="Content"/>
         <w:numPr>
           <w:ilvl w:val="0"/>
-          <w:numId w:val="6"/>
+          <w:numId w:val="13"/>
         </w:numPr>
         <w:rPr>
           <w:b/>
@@ -4097,27 +4135,10 @@
     </w:p>
     <w:p>
       <w:pPr>
-        <w:pStyle w:val="ListParagraph"/>
+        <w:pStyle w:val="Content"/>
         <w:numPr>
           <w:ilvl w:val="0"/>
-          <w:numId w:val="6"/>
-        </w:numPr>
-        <w:rPr>
-          <w:b/>
-          <w:bCs/>
-        </w:rPr>
-      </w:pPr>
-      <w:r>
-        <w:lastRenderedPageBreak/>
-        <w:t>Tạo ra hệ thống tiến hóa vũ khí</w:t>
-      </w:r>
-    </w:p>
-    <w:p>
-      <w:pPr>
-        <w:pStyle w:val="ListParagraph"/>
-        <w:numPr>
-          <w:ilvl w:val="0"/>
-          <w:numId w:val="6"/>
+          <w:numId w:val="13"/>
         </w:numPr>
         <w:rPr>
           <w:b/>
@@ -4151,10 +4172,10 @@
     </w:p>
     <w:p>
       <w:pPr>
-        <w:pStyle w:val="ListParagraph"/>
+        <w:pStyle w:val="Content"/>
         <w:numPr>
           <w:ilvl w:val="0"/>
-          <w:numId w:val="6"/>
+          <w:numId w:val="13"/>
         </w:numPr>
       </w:pPr>
       <w:r>
@@ -4163,10 +4184,10 @@
     </w:p>
     <w:p>
       <w:pPr>
-        <w:pStyle w:val="ListParagraph"/>
+        <w:pStyle w:val="Content"/>
         <w:numPr>
           <w:ilvl w:val="0"/>
-          <w:numId w:val="6"/>
+          <w:numId w:val="13"/>
         </w:numPr>
       </w:pPr>
       <w:r>
@@ -4215,10 +4236,10 @@
     </w:p>
     <w:p>
       <w:pPr>
-        <w:pStyle w:val="ListParagraph"/>
+        <w:pStyle w:val="Content"/>
         <w:numPr>
           <w:ilvl w:val="0"/>
-          <w:numId w:val="6"/>
+          <w:numId w:val="13"/>
         </w:numPr>
       </w:pPr>
       <w:r>
@@ -4227,10 +4248,10 @@
     </w:p>
     <w:p>
       <w:pPr>
-        <w:pStyle w:val="ListParagraph"/>
+        <w:pStyle w:val="Content"/>
         <w:numPr>
           <w:ilvl w:val="0"/>
-          <w:numId w:val="6"/>
+          <w:numId w:val="13"/>
         </w:numPr>
       </w:pPr>
       <w:r>
@@ -4240,22 +4261,28 @@
     <w:p>
       <w:pPr>
         <w:pStyle w:val="Content"/>
+        <w:ind w:left="720"/>
       </w:pPr>
     </w:p>
     <w:p>
       <w:pPr>
         <w:pStyle w:val="Content"/>
       </w:pPr>
+    </w:p>
+    <w:p>
+      <w:pPr>
+        <w:pStyle w:val="Content"/>
+      </w:pPr>
       <w:r>
         <w:t>Kỹ năng:</w:t>
       </w:r>
     </w:p>
     <w:p>
       <w:pPr>
-        <w:pStyle w:val="ListParagraph"/>
+        <w:pStyle w:val="Content"/>
         <w:numPr>
           <w:ilvl w:val="0"/>
-          <w:numId w:val="6"/>
+          <w:numId w:val="13"/>
         </w:numPr>
       </w:pPr>
       <w:r>
@@ -4264,22 +4291,10 @@
     </w:p>
     <w:p>
       <w:pPr>
-        <w:pStyle w:val="ListParagraph"/>
+        <w:pStyle w:val="Content"/>
         <w:numPr>
           <w:ilvl w:val="0"/>
-          <w:numId w:val="6"/>
-        </w:numPr>
-      </w:pPr>
-      <w:r>
-        <w:t>Thu thập các yêu cầu, nghiệp vụ bài toán để đưa ra các biện pháp phù hợp.</w:t>
-      </w:r>
-    </w:p>
-    <w:p>
-      <w:pPr>
-        <w:pStyle w:val="ListParagraph"/>
-        <w:numPr>
-          <w:ilvl w:val="0"/>
-          <w:numId w:val="6"/>
+          <w:numId w:val="13"/>
         </w:numPr>
       </w:pPr>
       <w:r>
@@ -4310,23 +4325,87 @@
     </w:p>
     <w:p>
       <w:pPr>
+        <w:pStyle w:val="Heading2"/>
+      </w:pPr>
+      <w:r>
+        <w:t>Bố cục của báo cáo</w:t>
+      </w:r>
+    </w:p>
+    <w:p>
+      <w:pPr>
+        <w:pStyle w:val="Content"/>
+        <w:numPr>
+          <w:ilvl w:val="0"/>
+          <w:numId w:val="13"/>
+        </w:numPr>
+      </w:pPr>
+      <w:r>
+        <w:t>Chương 1: Tổng quát về ngành công nghiệp game</w:t>
+      </w:r>
+    </w:p>
+    <w:p>
+      <w:pPr>
+        <w:pStyle w:val="Content"/>
+        <w:numPr>
+          <w:ilvl w:val="0"/>
+          <w:numId w:val="13"/>
+        </w:numPr>
+      </w:pPr>
+      <w:r>
+        <w:t>Chương 2: Giới thiệu về một số công cụ làm game và Unity Engine</w:t>
+      </w:r>
+    </w:p>
+    <w:p>
+      <w:pPr>
+        <w:pStyle w:val="Content"/>
+        <w:numPr>
+          <w:ilvl w:val="0"/>
+          <w:numId w:val="13"/>
+        </w:numPr>
+      </w:pPr>
+      <w:r>
+        <w:t xml:space="preserve">Chương 3: </w:t>
+      </w:r>
+      <w:r>
+        <w:t>Giới thiệu về game sinh tồn 2D</w:t>
+      </w:r>
+    </w:p>
+    <w:p>
+      <w:pPr>
+        <w:pStyle w:val="Content"/>
+        <w:numPr>
+          <w:ilvl w:val="0"/>
+          <w:numId w:val="13"/>
+        </w:numPr>
+      </w:pPr>
+      <w:r>
+        <w:t>Chương 4: Phân tích hệ thống</w:t>
+      </w:r>
+    </w:p>
+    <w:p>
+      <w:pPr>
+        <w:pStyle w:val="Content"/>
+        <w:numPr>
+          <w:ilvl w:val="0"/>
+          <w:numId w:val="13"/>
+        </w:numPr>
+      </w:pPr>
+      <w:r>
+        <w:t>Chương 5: Kết luận.</w:t>
+      </w:r>
+    </w:p>
+    <w:p>
+      <w:pPr>
         <w:spacing w:after="160" w:line="259" w:lineRule="auto"/>
         <w:rPr>
-          <w:rFonts w:cs="Times New Roman"/>
-          <w:b/>
-          <w:bCs/>
+          <w:rFonts w:eastAsia="Times New Roman" w:cs="Times New Roman"/>
+          <w:kern w:val="2"/>
           <w:sz w:val="28"/>
-          <w:szCs w:val="28"/>
-        </w:rPr>
-      </w:pPr>
-      <w:r>
-        <w:rPr>
-          <w:rFonts w:cs="Times New Roman"/>
-          <w:b/>
-          <w:bCs/>
-          <w:sz w:val="28"/>
-          <w:szCs w:val="28"/>
-        </w:rPr>
+          <w:szCs w:val="20"/>
+          <w14:ligatures w14:val="standardContextual"/>
+        </w:rPr>
+      </w:pPr>
+      <w:r>
         <w:br w:type="page"/>
       </w:r>
     </w:p>
@@ -4621,14 +4700,27 @@
       <w:r>
         <w:t xml:space="preserve">Hình </w:t>
       </w:r>
-      <w:fldSimple w:instr=" SEQ Hình \* ARABIC ">
-        <w:r>
-          <w:rPr>
-            <w:noProof/>
-          </w:rPr>
-          <w:t>1</w:t>
-        </w:r>
-      </w:fldSimple>
+      <w:r>
+        <w:fldChar w:fldCharType="begin"/>
+      </w:r>
+      <w:r>
+        <w:instrText xml:space="preserve"> SEQ Hình \* ARABIC </w:instrText>
+      </w:r>
+      <w:r>
+        <w:fldChar w:fldCharType="separate"/>
+      </w:r>
+      <w:r>
+        <w:rPr>
+          <w:noProof/>
+        </w:rPr>
+        <w:t>1</w:t>
+      </w:r>
+      <w:r>
+        <w:rPr>
+          <w:noProof/>
+        </w:rPr>
+        <w:fldChar w:fldCharType="end"/>
+      </w:r>
       <w:r>
         <w:t xml:space="preserve"> Logo của Godot</w:t>
       </w:r>
@@ -4708,14 +4800,27 @@
       <w:r>
         <w:t xml:space="preserve">Hình </w:t>
       </w:r>
-      <w:fldSimple w:instr=" SEQ Hình \* ARABIC ">
-        <w:r>
-          <w:rPr>
-            <w:noProof/>
-          </w:rPr>
-          <w:t>2</w:t>
-        </w:r>
-      </w:fldSimple>
+      <w:r>
+        <w:fldChar w:fldCharType="begin"/>
+      </w:r>
+      <w:r>
+        <w:instrText xml:space="preserve"> SEQ Hình \* ARABIC </w:instrText>
+      </w:r>
+      <w:r>
+        <w:fldChar w:fldCharType="separate"/>
+      </w:r>
+      <w:r>
+        <w:rPr>
+          <w:noProof/>
+        </w:rPr>
+        <w:t>2</w:t>
+      </w:r>
+      <w:r>
+        <w:rPr>
+          <w:noProof/>
+        </w:rPr>
+        <w:fldChar w:fldCharType="end"/>
+      </w:r>
       <w:r>
         <w:t xml:space="preserve"> Màn hình làm việc của Godot</w:t>
       </w:r>
@@ -4766,7 +4871,7 @@
           <w:noProof/>
         </w:rPr>
         <w:drawing>
-          <wp:inline distT="0" distB="0" distL="0" distR="0" wp14:anchorId="2A339899" wp14:editId="5FBDF30B">
+          <wp:inline distT="0" distB="0" distL="0" distR="0" wp14:anchorId="2A339899" wp14:editId="4C7C27B1">
             <wp:extent cx="4350717" cy="1001865"/>
             <wp:effectExtent l="0" t="0" r="0" b="8255"/>
             <wp:docPr id="48457557" name="Picture 4"/>
@@ -4824,14 +4929,27 @@
       <w:r>
         <w:t xml:space="preserve">Hình </w:t>
       </w:r>
-      <w:fldSimple w:instr=" SEQ Hình \* ARABIC ">
-        <w:r>
-          <w:rPr>
-            <w:noProof/>
-          </w:rPr>
-          <w:t>3</w:t>
-        </w:r>
-      </w:fldSimple>
+      <w:r>
+        <w:fldChar w:fldCharType="begin"/>
+      </w:r>
+      <w:r>
+        <w:instrText xml:space="preserve"> SEQ Hình \* ARABIC </w:instrText>
+      </w:r>
+      <w:r>
+        <w:fldChar w:fldCharType="separate"/>
+      </w:r>
+      <w:r>
+        <w:rPr>
+          <w:noProof/>
+        </w:rPr>
+        <w:t>3</w:t>
+      </w:r>
+      <w:r>
+        <w:rPr>
+          <w:noProof/>
+        </w:rPr>
+        <w:fldChar w:fldCharType="end"/>
+      </w:r>
       <w:r>
         <w:t xml:space="preserve"> Logo của Game Maker</w:t>
       </w:r>
@@ -4850,7 +4968,7 @@
         </w:rPr>
         <w:lastRenderedPageBreak/>
         <w:drawing>
-          <wp:inline distT="0" distB="0" distL="0" distR="0" wp14:anchorId="32A97E69" wp14:editId="72DB3CF2">
+          <wp:inline distT="0" distB="0" distL="0" distR="0" wp14:anchorId="32A97E69" wp14:editId="264BFED6">
             <wp:extent cx="5629524" cy="3266158"/>
             <wp:effectExtent l="0" t="0" r="0" b="0"/>
             <wp:docPr id="1739948374" name="Picture 5"/>
@@ -4908,14 +5026,27 @@
       <w:r>
         <w:t xml:space="preserve">Hình </w:t>
       </w:r>
-      <w:fldSimple w:instr=" SEQ Hình \* ARABIC ">
-        <w:r>
-          <w:rPr>
-            <w:noProof/>
-          </w:rPr>
-          <w:t>4</w:t>
-        </w:r>
-      </w:fldSimple>
+      <w:r>
+        <w:fldChar w:fldCharType="begin"/>
+      </w:r>
+      <w:r>
+        <w:instrText xml:space="preserve"> SEQ Hình \* ARABIC </w:instrText>
+      </w:r>
+      <w:r>
+        <w:fldChar w:fldCharType="separate"/>
+      </w:r>
+      <w:r>
+        <w:rPr>
+          <w:noProof/>
+        </w:rPr>
+        <w:t>4</w:t>
+      </w:r>
+      <w:r>
+        <w:rPr>
+          <w:noProof/>
+        </w:rPr>
+        <w:fldChar w:fldCharType="end"/>
+      </w:r>
       <w:r>
         <w:t xml:space="preserve"> Màn hình làm việc của GameMaker</w:t>
       </w:r>
@@ -4978,11 +5109,10 @@
         <w:rPr>
           <w:noProof/>
         </w:rPr>
-        <w:lastRenderedPageBreak/>
         <w:drawing>
-          <wp:inline distT="0" distB="0" distL="0" distR="0" wp14:anchorId="69339590" wp14:editId="10FA715A">
-            <wp:extent cx="4062054" cy="2129043"/>
-            <wp:effectExtent l="0" t="0" r="0" b="5080"/>
+          <wp:inline distT="0" distB="0" distL="0" distR="0" wp14:anchorId="69339590" wp14:editId="334050DB">
+            <wp:extent cx="3448050" cy="1807225"/>
+            <wp:effectExtent l="0" t="0" r="0" b="2540"/>
             <wp:docPr id="833570835" name="Picture 7" descr="A video game screen with text&#10;&#10;Description automatically generated"/>
             <wp:cNvGraphicFramePr>
               <a:graphicFrameLocks xmlns:a="http://schemas.openxmlformats.org/drawingml/2006/main" noChangeAspect="1"/>
@@ -5012,7 +5142,7 @@
                   <pic:spPr bwMode="auto">
                     <a:xfrm>
                       <a:off x="0" y="0"/>
-                      <a:ext cx="4074085" cy="2135349"/>
+                      <a:ext cx="3464496" cy="1815845"/>
                     </a:xfrm>
                     <a:prstGeom prst="rect">
                       <a:avLst/>
@@ -5044,14 +5174,27 @@
       <w:r>
         <w:t xml:space="preserve">Hình </w:t>
       </w:r>
-      <w:fldSimple w:instr=" SEQ Hình \* ARABIC ">
-        <w:r>
-          <w:rPr>
-            <w:noProof/>
-          </w:rPr>
-          <w:t>5</w:t>
-        </w:r>
-      </w:fldSimple>
+      <w:r>
+        <w:fldChar w:fldCharType="begin"/>
+      </w:r>
+      <w:r>
+        <w:instrText xml:space="preserve"> SEQ Hình \* ARABIC </w:instrText>
+      </w:r>
+      <w:r>
+        <w:fldChar w:fldCharType="separate"/>
+      </w:r>
+      <w:r>
+        <w:rPr>
+          <w:noProof/>
+        </w:rPr>
+        <w:t>5</w:t>
+      </w:r>
+      <w:r>
+        <w:rPr>
+          <w:noProof/>
+        </w:rPr>
+        <w:fldChar w:fldCharType="end"/>
+      </w:r>
       <w:r>
         <w:t xml:space="preserve"> Logo của RPG Maker</w:t>
       </w:r>
@@ -5085,7 +5228,7 @@
           <w:noProof/>
         </w:rPr>
         <w:drawing>
-          <wp:inline distT="0" distB="0" distL="0" distR="0" wp14:anchorId="7CC3A3EE" wp14:editId="56CCFC5D">
+          <wp:inline distT="0" distB="0" distL="0" distR="0" wp14:anchorId="7CC3A3EE" wp14:editId="4EB8E592">
             <wp:extent cx="4921857" cy="3147596"/>
             <wp:effectExtent l="0" t="0" r="0" b="0"/>
             <wp:docPr id="1522663197" name="Picture 8"/>
@@ -5143,14 +5286,27 @@
       <w:r>
         <w:t xml:space="preserve">Hình </w:t>
       </w:r>
-      <w:fldSimple w:instr=" SEQ Hình \* ARABIC ">
-        <w:r>
-          <w:rPr>
-            <w:noProof/>
-          </w:rPr>
-          <w:t>6</w:t>
-        </w:r>
-      </w:fldSimple>
+      <w:r>
+        <w:fldChar w:fldCharType="begin"/>
+      </w:r>
+      <w:r>
+        <w:instrText xml:space="preserve"> SEQ Hình \* ARABIC </w:instrText>
+      </w:r>
+      <w:r>
+        <w:fldChar w:fldCharType="separate"/>
+      </w:r>
+      <w:r>
+        <w:rPr>
+          <w:noProof/>
+        </w:rPr>
+        <w:t>6</w:t>
+      </w:r>
+      <w:r>
+        <w:rPr>
+          <w:noProof/>
+        </w:rPr>
+        <w:fldChar w:fldCharType="end"/>
+      </w:r>
       <w:r>
         <w:t xml:space="preserve"> Màn hình làm việc của RPG Maker</w:t>
       </w:r>
@@ -5193,11 +5349,7 @@
         <w:t xml:space="preserve">, được giới thiệu lần đầu tiên vào năm 1998. </w:t>
       </w:r>
       <w:r>
-        <w:t xml:space="preserve">Mục đích ban đầu </w:t>
-      </w:r>
-      <w:r>
-        <w:lastRenderedPageBreak/>
-        <w:t xml:space="preserve">của phần mềm là tạo ra các tựa game bắn súng góc nhìn thứ nhất nhưng sau đó qua sự sáng tạo của người dùng dần bắt đầu chuyển sang các thể loại khác. Một trong những công cụ cho ra đồ họa cực kỳ chất lượng, mã nguồn mở có thể truy cập được trên GitHub và sử dụng một mô hình tài chính người dùng phải trả tiền cho công cụ khi doanh thu game đạt được hơn 1 triệu </w:t>
+        <w:t xml:space="preserve">Mục đích ban đầu của phần mềm là tạo ra các tựa game bắn súng góc nhìn thứ nhất nhưng sau đó qua sự sáng tạo của người dùng dần bắt đầu chuyển sang các thể loại khác. Một trong những công cụ cho ra đồ họa cực kỳ chất lượng, mã nguồn mở có thể truy cập được trên GitHub và sử dụng một mô hình tài chính người dùng phải trả tiền cho công cụ khi doanh thu game đạt được hơn 1 triệu </w:t>
       </w:r>
       <w:r>
         <w:t>đô la ngoài việc làm game Unreal Engine cũng được sử dụng trong phim ảnh ví dụ như The Mandalorian của Disney.</w:t>
@@ -5214,10 +5366,11 @@
         <w:rPr>
           <w:noProof/>
         </w:rPr>
+        <w:lastRenderedPageBreak/>
         <w:drawing>
-          <wp:inline distT="0" distB="0" distL="0" distR="0" wp14:anchorId="1E15DD25" wp14:editId="181A316E">
-            <wp:extent cx="4418187" cy="2480807"/>
-            <wp:effectExtent l="0" t="0" r="1905" b="0"/>
+          <wp:inline distT="0" distB="0" distL="0" distR="0" wp14:anchorId="1E15DD25" wp14:editId="02E2DB53">
+            <wp:extent cx="3552825" cy="1994907"/>
+            <wp:effectExtent l="0" t="0" r="0" b="5715"/>
             <wp:docPr id="1121793283" name="Picture 10"/>
             <wp:cNvGraphicFramePr>
               <a:graphicFrameLocks xmlns:a="http://schemas.openxmlformats.org/drawingml/2006/main" noChangeAspect="1"/>
@@ -5247,7 +5400,7 @@
                   <pic:spPr bwMode="auto">
                     <a:xfrm>
                       <a:off x="0" y="0"/>
-                      <a:ext cx="4437484" cy="2491642"/>
+                      <a:ext cx="3576194" cy="2008028"/>
                     </a:xfrm>
                     <a:prstGeom prst="rect">
                       <a:avLst/>
@@ -5273,47 +5426,47 @@
       <w:r>
         <w:t xml:space="preserve">Hình </w:t>
       </w:r>
-      <w:fldSimple w:instr=" SEQ Hình \* ARABIC ">
-        <w:r>
-          <w:rPr>
-            <w:noProof/>
-          </w:rPr>
-          <w:t>7</w:t>
-        </w:r>
-      </w:fldSimple>
+      <w:r>
+        <w:fldChar w:fldCharType="begin"/>
+      </w:r>
+      <w:r>
+        <w:instrText xml:space="preserve"> SEQ Hình \* ARABIC </w:instrText>
+      </w:r>
+      <w:r>
+        <w:fldChar w:fldCharType="separate"/>
+      </w:r>
+      <w:r>
+        <w:rPr>
+          <w:noProof/>
+        </w:rPr>
+        <w:t>7</w:t>
+      </w:r>
+      <w:r>
+        <w:rPr>
+          <w:noProof/>
+        </w:rPr>
+        <w:fldChar w:fldCharType="end"/>
+      </w:r>
       <w:r>
         <w:t xml:space="preserve"> Logo của Unreal Engine</w:t>
       </w:r>
       <w:bookmarkEnd w:id="16"/>
     </w:p>
-    <w:p>
-      <w:pPr>
-        <w:pStyle w:val="Caption"/>
-      </w:pPr>
-    </w:p>
+    <w:p/>
     <w:p>
       <w:pPr>
         <w:pStyle w:val="Content"/>
         <w:ind w:firstLine="540"/>
         <w:jc w:val="center"/>
       </w:pPr>
-    </w:p>
-    <w:p>
-      <w:pPr>
-        <w:pStyle w:val="Content"/>
-        <w:keepNext/>
-        <w:ind w:firstLine="540"/>
-        <w:jc w:val="center"/>
-      </w:pPr>
       <w:r>
         <w:rPr>
           <w:noProof/>
         </w:rPr>
-        <w:lastRenderedPageBreak/>
         <w:drawing>
-          <wp:inline distT="0" distB="0" distL="0" distR="0" wp14:anchorId="40081680" wp14:editId="301E5E73">
-            <wp:extent cx="4754880" cy="3511821"/>
-            <wp:effectExtent l="0" t="0" r="7620" b="0"/>
+          <wp:inline distT="0" distB="0" distL="0" distR="0" wp14:anchorId="1710173B" wp14:editId="7015797E">
+            <wp:extent cx="3905250" cy="2884308"/>
+            <wp:effectExtent l="0" t="0" r="0" b="0"/>
             <wp:docPr id="1501103877" name="Picture 11"/>
             <wp:cNvGraphicFramePr>
               <a:graphicFrameLocks xmlns:a="http://schemas.openxmlformats.org/drawingml/2006/main" noChangeAspect="1"/>
@@ -5343,7 +5496,7 @@
                   <pic:spPr bwMode="auto">
                     <a:xfrm>
                       <a:off x="0" y="0"/>
-                      <a:ext cx="4758968" cy="3514840"/>
+                      <a:ext cx="3911640" cy="2889027"/>
                     </a:xfrm>
                     <a:prstGeom prst="rect">
                       <a:avLst/>
@@ -5369,23 +5522,31 @@
       <w:r>
         <w:t xml:space="preserve">Hình </w:t>
       </w:r>
-      <w:fldSimple w:instr=" SEQ Hình \* ARABIC ">
-        <w:r>
-          <w:rPr>
-            <w:noProof/>
-          </w:rPr>
-          <w:t>8</w:t>
-        </w:r>
-      </w:fldSimple>
+      <w:r>
+        <w:fldChar w:fldCharType="begin"/>
+      </w:r>
+      <w:r>
+        <w:instrText xml:space="preserve"> SEQ Hình \* ARABIC </w:instrText>
+      </w:r>
+      <w:r>
+        <w:fldChar w:fldCharType="separate"/>
+      </w:r>
+      <w:r>
+        <w:rPr>
+          <w:noProof/>
+        </w:rPr>
+        <w:t>8</w:t>
+      </w:r>
+      <w:r>
+        <w:rPr>
+          <w:noProof/>
+        </w:rPr>
+        <w:fldChar w:fldCharType="end"/>
+      </w:r>
       <w:r>
         <w:t xml:space="preserve"> Màn hình làm việc của Unreal Engine</w:t>
       </w:r>
       <w:bookmarkEnd w:id="17"/>
-    </w:p>
-    <w:p>
-      <w:pPr>
-        <w:pStyle w:val="Caption"/>
-      </w:pPr>
     </w:p>
     <w:p>
       <w:pPr>
@@ -5421,8 +5582,976 @@
     <w:p/>
     <w:p>
       <w:pPr>
+        <w:pStyle w:val="Heading3"/>
+      </w:pPr>
+      <w:r>
+        <w:t>2</w:t>
+      </w:r>
+      <w:r>
+        <w:t>.1. Tổng quát về Unity Engine</w:t>
+      </w:r>
+    </w:p>
+    <w:p>
+      <w:pPr>
         <w:pStyle w:val="Content"/>
       </w:pPr>
+      <w:r>
+        <w:tab/>
+        <w:t xml:space="preserve">Unity Engine được phát triển bởi Unity Technologies, lần đầu được giới thiệu và ra mắt vào năm 2005. Phần mềm hỗ trợ những nền tảng như PC, mobile, console và thực tế ảo. Nó rất phổ biến trong việc phát triển các tựa game trên điện thoại. Được coi là một phần mềm rất dễ sự dụng cho người mới bắt đầu và nổi tiếng trong cộng đồng người làm game </w:t>
+      </w:r>
+      <w:r>
+        <w:t>một người và các nhóm làm game nhỏ lẻ</w:t>
+      </w:r>
+      <w:r>
+        <w:t>.</w:t>
+      </w:r>
+    </w:p>
+    <w:p>
+      <w:pPr>
+        <w:pStyle w:val="Content"/>
+        <w:keepNext/>
+        <w:jc w:val="center"/>
+      </w:pPr>
+      <w:r>
+        <w:rPr>
+          <w:noProof/>
+        </w:rPr>
+        <w:drawing>
+          <wp:inline distT="0" distB="0" distL="0" distR="0" wp14:anchorId="6CD14300" wp14:editId="5EA63A90">
+            <wp:extent cx="3983603" cy="2236789"/>
+            <wp:effectExtent l="0" t="0" r="0" b="0"/>
+            <wp:docPr id="1099065494" name="Picture 1"/>
+            <wp:cNvGraphicFramePr>
+              <a:graphicFrameLocks xmlns:a="http://schemas.openxmlformats.org/drawingml/2006/main" noChangeAspect="1"/>
+            </wp:cNvGraphicFramePr>
+            <a:graphic xmlns:a="http://schemas.openxmlformats.org/drawingml/2006/main">
+              <a:graphicData uri="http://schemas.openxmlformats.org/drawingml/2006/picture">
+                <pic:pic xmlns:pic="http://schemas.openxmlformats.org/drawingml/2006/picture">
+                  <pic:nvPicPr>
+                    <pic:cNvPr id="0" name="Picture 1"/>
+                    <pic:cNvPicPr>
+                      <a:picLocks noChangeAspect="1" noChangeArrowheads="1"/>
+                    </pic:cNvPicPr>
+                  </pic:nvPicPr>
+                  <pic:blipFill>
+                    <a:blip r:embed="rId18" cstate="print">
+                      <a:extLst>
+                        <a:ext uri="{28A0092B-C50C-407E-A947-70E740481C1C}">
+                          <a14:useLocalDpi xmlns:a14="http://schemas.microsoft.com/office/drawing/2010/main" val="0"/>
+                        </a:ext>
+                      </a:extLst>
+                    </a:blip>
+                    <a:srcRect/>
+                    <a:stretch>
+                      <a:fillRect/>
+                    </a:stretch>
+                  </pic:blipFill>
+                  <pic:spPr bwMode="auto">
+                    <a:xfrm>
+                      <a:off x="0" y="0"/>
+                      <a:ext cx="3997623" cy="2244661"/>
+                    </a:xfrm>
+                    <a:prstGeom prst="rect">
+                      <a:avLst/>
+                    </a:prstGeom>
+                    <a:noFill/>
+                    <a:ln>
+                      <a:noFill/>
+                    </a:ln>
+                  </pic:spPr>
+                </pic:pic>
+              </a:graphicData>
+            </a:graphic>
+          </wp:inline>
+        </w:drawing>
+      </w:r>
+    </w:p>
+    <w:p>
+      <w:pPr>
+        <w:pStyle w:val="Caption"/>
+        <w:jc w:val="center"/>
+      </w:pPr>
+      <w:r>
+        <w:t xml:space="preserve">Hình </w:t>
+      </w:r>
+      <w:r>
+        <w:fldChar w:fldCharType="begin"/>
+      </w:r>
+      <w:r>
+        <w:instrText xml:space="preserve"> SEQ Hình \* ARABIC </w:instrText>
+      </w:r>
+      <w:r>
+        <w:fldChar w:fldCharType="separate"/>
+      </w:r>
+      <w:r>
+        <w:rPr>
+          <w:noProof/>
+        </w:rPr>
+        <w:t>9</w:t>
+      </w:r>
+      <w:r>
+        <w:fldChar w:fldCharType="end"/>
+      </w:r>
+      <w:r>
+        <w:t xml:space="preserve"> Logo của Unity</w:t>
+      </w:r>
+    </w:p>
+    <w:p/>
+    <w:p>
+      <w:pPr>
+        <w:pStyle w:val="Heading3"/>
+        <w:numPr>
+          <w:ilvl w:val="1"/>
+          <w:numId w:val="9"/>
+        </w:numPr>
+        <w:ind w:left="540" w:hanging="540"/>
+      </w:pPr>
+      <w:r>
+        <w:lastRenderedPageBreak/>
+        <w:t>Màn hình làm việc chính của Unity và các thuộc tính cơ bản của Unity</w:t>
+      </w:r>
+    </w:p>
+    <w:p>
+      <w:pPr>
+        <w:pStyle w:val="Content"/>
+        <w:keepNext/>
+        <w:ind w:left="540"/>
+        <w:jc w:val="center"/>
+      </w:pPr>
+      <w:r>
+        <w:rPr>
+          <w:noProof/>
+        </w:rPr>
+        <w:drawing>
+          <wp:inline distT="0" distB="0" distL="0" distR="0" wp14:anchorId="6CAA63F7" wp14:editId="665B9AAC">
+            <wp:extent cx="5947410" cy="3204210"/>
+            <wp:effectExtent l="0" t="0" r="0" b="0"/>
+            <wp:docPr id="1693662451" name="Picture 2"/>
+            <wp:cNvGraphicFramePr>
+              <a:graphicFrameLocks xmlns:a="http://schemas.openxmlformats.org/drawingml/2006/main" noChangeAspect="1"/>
+            </wp:cNvGraphicFramePr>
+            <a:graphic xmlns:a="http://schemas.openxmlformats.org/drawingml/2006/main">
+              <a:graphicData uri="http://schemas.openxmlformats.org/drawingml/2006/picture">
+                <pic:pic xmlns:pic="http://schemas.openxmlformats.org/drawingml/2006/picture">
+                  <pic:nvPicPr>
+                    <pic:cNvPr id="0" name="Picture 2"/>
+                    <pic:cNvPicPr>
+                      <a:picLocks noChangeAspect="1" noChangeArrowheads="1"/>
+                    </pic:cNvPicPr>
+                  </pic:nvPicPr>
+                  <pic:blipFill>
+                    <a:blip r:embed="rId19" cstate="print">
+                      <a:extLst>
+                        <a:ext uri="{28A0092B-C50C-407E-A947-70E740481C1C}">
+                          <a14:useLocalDpi xmlns:a14="http://schemas.microsoft.com/office/drawing/2010/main" val="0"/>
+                        </a:ext>
+                      </a:extLst>
+                    </a:blip>
+                    <a:srcRect/>
+                    <a:stretch>
+                      <a:fillRect/>
+                    </a:stretch>
+                  </pic:blipFill>
+                  <pic:spPr bwMode="auto">
+                    <a:xfrm>
+                      <a:off x="0" y="0"/>
+                      <a:ext cx="5947410" cy="3204210"/>
+                    </a:xfrm>
+                    <a:prstGeom prst="rect">
+                      <a:avLst/>
+                    </a:prstGeom>
+                    <a:noFill/>
+                    <a:ln>
+                      <a:noFill/>
+                    </a:ln>
+                  </pic:spPr>
+                </pic:pic>
+              </a:graphicData>
+            </a:graphic>
+          </wp:inline>
+        </w:drawing>
+      </w:r>
+    </w:p>
+    <w:p>
+      <w:pPr>
+        <w:pStyle w:val="Caption"/>
+        <w:jc w:val="center"/>
+      </w:pPr>
+      <w:r>
+        <w:t xml:space="preserve">Hình </w:t>
+      </w:r>
+      <w:r>
+        <w:fldChar w:fldCharType="begin"/>
+      </w:r>
+      <w:r>
+        <w:instrText xml:space="preserve"> SEQ Hình \* ARABIC </w:instrText>
+      </w:r>
+      <w:r>
+        <w:fldChar w:fldCharType="separate"/>
+      </w:r>
+      <w:r>
+        <w:rPr>
+          <w:noProof/>
+        </w:rPr>
+        <w:t>10</w:t>
+      </w:r>
+      <w:r>
+        <w:fldChar w:fldCharType="end"/>
+      </w:r>
+      <w:r>
+        <w:t xml:space="preserve"> Màn hình làm việc chính của Unity</w:t>
+      </w:r>
+    </w:p>
+    <w:p>
+      <w:pPr>
+        <w:pStyle w:val="Content"/>
+      </w:pPr>
+      <w:r>
+        <w:t>Màn hình làm việc chính của Unity Engine bao gồm những thành phần chính:</w:t>
+      </w:r>
+    </w:p>
+    <w:p>
+      <w:pPr>
+        <w:pStyle w:val="Content"/>
+        <w:numPr>
+          <w:ilvl w:val="0"/>
+          <w:numId w:val="13"/>
+        </w:numPr>
+      </w:pPr>
+      <w:r>
+        <w:t>Hierarchy Window</w:t>
+      </w:r>
+    </w:p>
+    <w:p>
+      <w:pPr>
+        <w:pStyle w:val="Content"/>
+        <w:numPr>
+          <w:ilvl w:val="0"/>
+          <w:numId w:val="13"/>
+        </w:numPr>
+      </w:pPr>
+      <w:r>
+        <w:t>Tool Bar</w:t>
+      </w:r>
+    </w:p>
+    <w:p>
+      <w:pPr>
+        <w:pStyle w:val="Content"/>
+        <w:numPr>
+          <w:ilvl w:val="0"/>
+          <w:numId w:val="13"/>
+        </w:numPr>
+      </w:pPr>
+      <w:r>
+        <w:t>Inspector Window</w:t>
+      </w:r>
+    </w:p>
+    <w:p>
+      <w:pPr>
+        <w:pStyle w:val="Content"/>
+        <w:numPr>
+          <w:ilvl w:val="0"/>
+          <w:numId w:val="13"/>
+        </w:numPr>
+      </w:pPr>
+      <w:r>
+        <w:t>Project Window</w:t>
+      </w:r>
+    </w:p>
+    <w:p>
+      <w:pPr>
+        <w:pStyle w:val="Content"/>
+        <w:numPr>
+          <w:ilvl w:val="0"/>
+          <w:numId w:val="13"/>
+        </w:numPr>
+      </w:pPr>
+      <w:r>
+        <w:t>Scene View</w:t>
+      </w:r>
+      <w:r>
+        <w:t xml:space="preserve"> và Game View</w:t>
+      </w:r>
+    </w:p>
+    <w:p>
+      <w:pPr>
+        <w:pStyle w:val="Content"/>
+        <w:ind w:left="720"/>
+      </w:pPr>
+    </w:p>
+    <w:p>
+      <w:pPr>
+        <w:pStyle w:val="Heading4"/>
+        <w:numPr>
+          <w:ilvl w:val="2"/>
+          <w:numId w:val="9"/>
+        </w:numPr>
+        <w:ind w:left="810" w:hanging="810"/>
+      </w:pPr>
+      <w:r>
+        <w:t>Hierarchy Window</w:t>
+      </w:r>
+    </w:p>
+    <w:p>
+      <w:pPr>
+        <w:pStyle w:val="Content"/>
+        <w:ind w:firstLine="720"/>
+      </w:pPr>
+      <w:r>
+        <w:t xml:space="preserve">Hierarchy Window là nơi sắp xếp mọi GameObject trong project. Nếu </w:t>
+      </w:r>
+      <w:r>
+        <w:t xml:space="preserve">ta thêm những GameObjects vào màn hình trò chơi thì nó sẽ được liệt kê tại Hierachy Window. GameObject là một thứ tượng trưng cho mọi thứ trong Unity Engine mà </w:t>
+      </w:r>
+      <w:r>
+        <w:lastRenderedPageBreak/>
+        <w:t xml:space="preserve">chúng ta muốn hiện thị lên trên màn hình chính như vật thể 2D, 3D, ánh sáng, hiệu ứng, </w:t>
+      </w:r>
+      <w:proofErr w:type="gramStart"/>
+      <w:r>
+        <w:t>UI,…</w:t>
+      </w:r>
+      <w:proofErr w:type="gramEnd"/>
+    </w:p>
+    <w:p>
+      <w:pPr>
+        <w:pStyle w:val="Content"/>
+        <w:keepNext/>
+        <w:ind w:firstLine="720"/>
+        <w:jc w:val="center"/>
+      </w:pPr>
+      <w:r>
+        <w:drawing>
+          <wp:inline distT="0" distB="0" distL="0" distR="0" wp14:anchorId="4E9BA083" wp14:editId="1E3D38FE">
+            <wp:extent cx="2906810" cy="4897120"/>
+            <wp:effectExtent l="0" t="0" r="8255" b="0"/>
+            <wp:docPr id="1875604189" name="Picture 1" descr="A screenshot of a computer&#10;&#10;Description automatically generated"/>
+            <wp:cNvGraphicFramePr>
+              <a:graphicFrameLocks xmlns:a="http://schemas.openxmlformats.org/drawingml/2006/main" noChangeAspect="1"/>
+            </wp:cNvGraphicFramePr>
+            <a:graphic xmlns:a="http://schemas.openxmlformats.org/drawingml/2006/main">
+              <a:graphicData uri="http://schemas.openxmlformats.org/drawingml/2006/picture">
+                <pic:pic xmlns:pic="http://schemas.openxmlformats.org/drawingml/2006/picture">
+                  <pic:nvPicPr>
+                    <pic:cNvPr id="1875604189" name="Picture 1" descr="A screenshot of a computer&#10;&#10;Description automatically generated"/>
+                    <pic:cNvPicPr/>
+                  </pic:nvPicPr>
+                  <pic:blipFill>
+                    <a:blip r:embed="rId20"/>
+                    <a:stretch>
+                      <a:fillRect/>
+                    </a:stretch>
+                  </pic:blipFill>
+                  <pic:spPr>
+                    <a:xfrm>
+                      <a:off x="0" y="0"/>
+                      <a:ext cx="2914907" cy="4910761"/>
+                    </a:xfrm>
+                    <a:prstGeom prst="rect">
+                      <a:avLst/>
+                    </a:prstGeom>
+                  </pic:spPr>
+                </pic:pic>
+              </a:graphicData>
+            </a:graphic>
+          </wp:inline>
+        </w:drawing>
+      </w:r>
+    </w:p>
+    <w:p>
+      <w:pPr>
+        <w:pStyle w:val="Caption"/>
+        <w:jc w:val="center"/>
+      </w:pPr>
+      <w:r>
+        <w:t xml:space="preserve">Hình </w:t>
+      </w:r>
+      <w:r>
+        <w:fldChar w:fldCharType="begin"/>
+      </w:r>
+      <w:r>
+        <w:instrText xml:space="preserve"> SEQ Hình \* ARABIC </w:instrText>
+      </w:r>
+      <w:r>
+        <w:fldChar w:fldCharType="separate"/>
+      </w:r>
+      <w:r>
+        <w:rPr>
+          <w:noProof/>
+        </w:rPr>
+        <w:t>11</w:t>
+      </w:r>
+      <w:r>
+        <w:fldChar w:fldCharType="end"/>
+      </w:r>
+      <w:r>
+        <w:t xml:space="preserve"> Một số GameObject</w:t>
+      </w:r>
+    </w:p>
+    <w:p>
+      <w:pPr>
+        <w:pStyle w:val="Heading4"/>
+        <w:numPr>
+          <w:ilvl w:val="2"/>
+          <w:numId w:val="9"/>
+        </w:numPr>
+        <w:ind w:left="720"/>
+      </w:pPr>
+      <w:r>
+        <w:t>Tool bar</w:t>
+      </w:r>
+    </w:p>
+    <w:p>
+      <w:pPr>
+        <w:pStyle w:val="Content"/>
+        <w:ind w:firstLine="720"/>
+      </w:pPr>
+      <w:r>
+        <w:t>Là tập hợp các công cụ phổ biến thường sử dụng trong quá trình làm việc với Unity như di chuyển một vật thể, phóng to thu nhỏ, xoay, . . .</w:t>
+      </w:r>
+    </w:p>
+    <w:p>
+      <w:pPr>
+        <w:pStyle w:val="Content"/>
+        <w:keepNext/>
+        <w:ind w:firstLine="720"/>
+        <w:jc w:val="center"/>
+      </w:pPr>
+      <w:r>
+        <w:lastRenderedPageBreak/>
+        <w:drawing>
+          <wp:inline distT="0" distB="0" distL="0" distR="0" wp14:anchorId="303FE9B2" wp14:editId="3FB2F20D">
+            <wp:extent cx="5176299" cy="2113655"/>
+            <wp:effectExtent l="0" t="0" r="5715" b="1270"/>
+            <wp:docPr id="383908823" name="Picture 1" descr="A screenshot of a video game&#10;&#10;Description automatically generated"/>
+            <wp:cNvGraphicFramePr>
+              <a:graphicFrameLocks xmlns:a="http://schemas.openxmlformats.org/drawingml/2006/main" noChangeAspect="1"/>
+            </wp:cNvGraphicFramePr>
+            <a:graphic xmlns:a="http://schemas.openxmlformats.org/drawingml/2006/main">
+              <a:graphicData uri="http://schemas.openxmlformats.org/drawingml/2006/picture">
+                <pic:pic xmlns:pic="http://schemas.openxmlformats.org/drawingml/2006/picture">
+                  <pic:nvPicPr>
+                    <pic:cNvPr id="383908823" name="Picture 1" descr="A screenshot of a video game&#10;&#10;Description automatically generated"/>
+                    <pic:cNvPicPr/>
+                  </pic:nvPicPr>
+                  <pic:blipFill>
+                    <a:blip r:embed="rId21"/>
+                    <a:stretch>
+                      <a:fillRect/>
+                    </a:stretch>
+                  </pic:blipFill>
+                  <pic:spPr>
+                    <a:xfrm>
+                      <a:off x="0" y="0"/>
+                      <a:ext cx="5188752" cy="2118740"/>
+                    </a:xfrm>
+                    <a:prstGeom prst="rect">
+                      <a:avLst/>
+                    </a:prstGeom>
+                  </pic:spPr>
+                </pic:pic>
+              </a:graphicData>
+            </a:graphic>
+          </wp:inline>
+        </w:drawing>
+      </w:r>
+    </w:p>
+    <w:p>
+      <w:pPr>
+        <w:pStyle w:val="Caption"/>
+        <w:jc w:val="center"/>
+      </w:pPr>
+      <w:r>
+        <w:t xml:space="preserve">Hình </w:t>
+      </w:r>
+      <w:r>
+        <w:fldChar w:fldCharType="begin"/>
+      </w:r>
+      <w:r>
+        <w:instrText xml:space="preserve"> SEQ Hình \* ARABIC </w:instrText>
+      </w:r>
+      <w:r>
+        <w:fldChar w:fldCharType="separate"/>
+      </w:r>
+      <w:r>
+        <w:rPr>
+          <w:noProof/>
+        </w:rPr>
+        <w:t>12</w:t>
+      </w:r>
+      <w:r>
+        <w:fldChar w:fldCharType="end"/>
+      </w:r>
+      <w:r>
+        <w:t xml:space="preserve"> Di chuyển lớp Player</w:t>
+      </w:r>
+    </w:p>
+    <w:p/>
+    <w:p>
+      <w:pPr>
+        <w:pStyle w:val="Heading4"/>
+        <w:numPr>
+          <w:ilvl w:val="2"/>
+          <w:numId w:val="9"/>
+        </w:numPr>
+        <w:ind w:left="810" w:hanging="810"/>
+      </w:pPr>
+      <w:r>
+        <w:t>Inspector Window</w:t>
+      </w:r>
+    </w:p>
+    <w:p>
+      <w:pPr>
+        <w:pStyle w:val="Content"/>
+        <w:ind w:firstLine="720"/>
+      </w:pPr>
+      <w:r>
+        <w:t xml:space="preserve">Inspector Window là nơi tập hợp tất cả các thuộc tính của một GameObject bao gồm những thuộc tính cơ bản là tọa độ. Ở inspector window chúng ta có thể thao tác với các script gắn vào GameObject hay thay đổi các thuộc tính </w:t>
+      </w:r>
+      <w:r>
+        <w:t>của nó.</w:t>
+      </w:r>
+    </w:p>
+    <w:p>
+      <w:pPr>
+        <w:pStyle w:val="Content"/>
+        <w:keepNext/>
+        <w:jc w:val="center"/>
+      </w:pPr>
+      <w:r>
+        <w:drawing>
+          <wp:inline distT="0" distB="0" distL="0" distR="0" wp14:anchorId="5DBDD2A5" wp14:editId="6DD198BA">
+            <wp:extent cx="1796995" cy="3482215"/>
+            <wp:effectExtent l="0" t="0" r="0" b="4445"/>
+            <wp:docPr id="1323305178" name="Picture 1" descr="A screenshot of a computer&#10;&#10;Description automatically generated"/>
+            <wp:cNvGraphicFramePr>
+              <a:graphicFrameLocks xmlns:a="http://schemas.openxmlformats.org/drawingml/2006/main" noChangeAspect="1"/>
+            </wp:cNvGraphicFramePr>
+            <a:graphic xmlns:a="http://schemas.openxmlformats.org/drawingml/2006/main">
+              <a:graphicData uri="http://schemas.openxmlformats.org/drawingml/2006/picture">
+                <pic:pic xmlns:pic="http://schemas.openxmlformats.org/drawingml/2006/picture">
+                  <pic:nvPicPr>
+                    <pic:cNvPr id="1323305178" name="Picture 1" descr="A screenshot of a computer&#10;&#10;Description automatically generated"/>
+                    <pic:cNvPicPr/>
+                  </pic:nvPicPr>
+                  <pic:blipFill>
+                    <a:blip r:embed="rId22"/>
+                    <a:stretch>
+                      <a:fillRect/>
+                    </a:stretch>
+                  </pic:blipFill>
+                  <pic:spPr>
+                    <a:xfrm>
+                      <a:off x="0" y="0"/>
+                      <a:ext cx="1808902" cy="3505288"/>
+                    </a:xfrm>
+                    <a:prstGeom prst="rect">
+                      <a:avLst/>
+                    </a:prstGeom>
+                  </pic:spPr>
+                </pic:pic>
+              </a:graphicData>
+            </a:graphic>
+          </wp:inline>
+        </w:drawing>
+      </w:r>
+    </w:p>
+    <w:p>
+      <w:pPr>
+        <w:pStyle w:val="Caption"/>
+        <w:jc w:val="center"/>
+      </w:pPr>
+      <w:r>
+        <w:t xml:space="preserve">Hình </w:t>
+      </w:r>
+      <w:r>
+        <w:fldChar w:fldCharType="begin"/>
+      </w:r>
+      <w:r>
+        <w:instrText xml:space="preserve"> SEQ Hình \* ARABIC </w:instrText>
+      </w:r>
+      <w:r>
+        <w:fldChar w:fldCharType="separate"/>
+      </w:r>
+      <w:r>
+        <w:rPr>
+          <w:noProof/>
+        </w:rPr>
+        <w:t>13</w:t>
+      </w:r>
+      <w:r>
+        <w:fldChar w:fldCharType="end"/>
+      </w:r>
+      <w:r>
+        <w:t xml:space="preserve"> Hình ảnh Inspector của lớp Player</w:t>
+      </w:r>
+    </w:p>
+    <w:p>
+      <w:pPr>
+        <w:spacing w:after="160" w:line="259" w:lineRule="auto"/>
+        <w:rPr>
+          <w:i/>
+          <w:iCs/>
+          <w:sz w:val="26"/>
+          <w:szCs w:val="18"/>
+        </w:rPr>
+      </w:pPr>
+      <w:r>
+        <w:br w:type="page"/>
+      </w:r>
+    </w:p>
+    <w:p>
+      <w:pPr>
+        <w:pStyle w:val="Heading4"/>
+        <w:numPr>
+          <w:ilvl w:val="2"/>
+          <w:numId w:val="9"/>
+        </w:numPr>
+        <w:ind w:left="720"/>
+      </w:pPr>
+      <w:r>
+        <w:lastRenderedPageBreak/>
+        <w:t>Project Window</w:t>
+      </w:r>
+    </w:p>
+    <w:p>
+      <w:pPr>
+        <w:pStyle w:val="Content"/>
+        <w:ind w:left="90" w:firstLine="630"/>
+      </w:pPr>
+      <w:r>
+        <w:t>Project Window là nơi chúng ta có thể tìm tất cả các tập tin có trong project. Project Window có chức năng tương tự một cửa sổ tệp tin, chúng ta có thể thao tác với nó như tạo các folder, kéo thả các file từ bên ngoài vào trong các folder tương tự cũng có thể kéo thả các assets từ trong project window vào màn hình thao tác chính của project.</w:t>
+      </w:r>
+    </w:p>
+    <w:p>
+      <w:pPr>
+        <w:pStyle w:val="Content"/>
+        <w:keepNext/>
+        <w:ind w:left="90" w:firstLine="630"/>
+        <w:jc w:val="center"/>
+      </w:pPr>
+      <w:r>
+        <w:drawing>
+          <wp:inline distT="0" distB="0" distL="0" distR="0" wp14:anchorId="18740398" wp14:editId="1DD1AE98">
+            <wp:extent cx="5943600" cy="1466215"/>
+            <wp:effectExtent l="0" t="0" r="0" b="635"/>
+            <wp:docPr id="627784509" name="Picture 1" descr="A screenshot of a computer&#10;&#10;Description automatically generated"/>
+            <wp:cNvGraphicFramePr>
+              <a:graphicFrameLocks xmlns:a="http://schemas.openxmlformats.org/drawingml/2006/main" noChangeAspect="1"/>
+            </wp:cNvGraphicFramePr>
+            <a:graphic xmlns:a="http://schemas.openxmlformats.org/drawingml/2006/main">
+              <a:graphicData uri="http://schemas.openxmlformats.org/drawingml/2006/picture">
+                <pic:pic xmlns:pic="http://schemas.openxmlformats.org/drawingml/2006/picture">
+                  <pic:nvPicPr>
+                    <pic:cNvPr id="627784509" name="Picture 1" descr="A screenshot of a computer&#10;&#10;Description automatically generated"/>
+                    <pic:cNvPicPr/>
+                  </pic:nvPicPr>
+                  <pic:blipFill>
+                    <a:blip r:embed="rId23"/>
+                    <a:stretch>
+                      <a:fillRect/>
+                    </a:stretch>
+                  </pic:blipFill>
+                  <pic:spPr>
+                    <a:xfrm>
+                      <a:off x="0" y="0"/>
+                      <a:ext cx="5943600" cy="1466215"/>
+                    </a:xfrm>
+                    <a:prstGeom prst="rect">
+                      <a:avLst/>
+                    </a:prstGeom>
+                  </pic:spPr>
+                </pic:pic>
+              </a:graphicData>
+            </a:graphic>
+          </wp:inline>
+        </w:drawing>
+      </w:r>
+    </w:p>
+    <w:p>
+      <w:pPr>
+        <w:pStyle w:val="Caption"/>
+        <w:jc w:val="center"/>
+      </w:pPr>
+      <w:r>
+        <w:t xml:space="preserve">Hình </w:t>
+      </w:r>
+      <w:r>
+        <w:fldChar w:fldCharType="begin"/>
+      </w:r>
+      <w:r>
+        <w:instrText xml:space="preserve"> SEQ Hình \* ARABIC </w:instrText>
+      </w:r>
+      <w:r>
+        <w:fldChar w:fldCharType="separate"/>
+      </w:r>
+      <w:r>
+        <w:rPr>
+          <w:noProof/>
+        </w:rPr>
+        <w:t>14</w:t>
+      </w:r>
+      <w:r>
+        <w:fldChar w:fldCharType="end"/>
+      </w:r>
+      <w:r>
+        <w:t xml:space="preserve"> Cấu trúc của folder trong Project Window</w:t>
+      </w:r>
+    </w:p>
+    <w:p/>
+    <w:p>
+      <w:pPr>
+        <w:pStyle w:val="Heading4"/>
+        <w:numPr>
+          <w:ilvl w:val="2"/>
+          <w:numId w:val="9"/>
+        </w:numPr>
+        <w:ind w:left="720"/>
+      </w:pPr>
+      <w:r>
+        <w:t>Scene View và Game View</w:t>
+      </w:r>
+    </w:p>
+    <w:p>
+      <w:pPr>
+        <w:pStyle w:val="Content"/>
+        <w:ind w:firstLine="720"/>
+      </w:pPr>
+      <w:r>
+        <w:t>Trung tâm của giao diện Unity cơ bản là Scene View. Đây là màn hình mà chúng ta sẽ thao tác để tạo ra màn hình chính của game và cũng như là góc nhìn của người chơi. Ở trong scene view thì chúng ta sẽ xem được mọi góc, thao tác với các vật thể ở trên đó và xem chúng ở mọi góc độ.</w:t>
+      </w:r>
+      <w:r>
+        <w:t xml:space="preserve"> Game View là màn hình của người chơi hoặc sẽ chuyển sang khi chúng ta bắt đầu Play Mode để chơi thử.</w:t>
+      </w:r>
+    </w:p>
+    <w:p>
+      <w:pPr>
+        <w:keepNext/>
+        <w:jc w:val="center"/>
+      </w:pPr>
+      <w:r>
+        <w:lastRenderedPageBreak/>
+        <w:drawing>
+          <wp:inline distT="0" distB="0" distL="0" distR="0" wp14:anchorId="1FF5AB11" wp14:editId="7033DAC2">
+            <wp:extent cx="5442509" cy="2682296"/>
+            <wp:effectExtent l="0" t="0" r="6350" b="3810"/>
+            <wp:docPr id="2141498183" name="Picture 1" descr="A screen shot of a video game&#10;&#10;Description automatically generated"/>
+            <wp:cNvGraphicFramePr>
+              <a:graphicFrameLocks xmlns:a="http://schemas.openxmlformats.org/drawingml/2006/main" noChangeAspect="1"/>
+            </wp:cNvGraphicFramePr>
+            <a:graphic xmlns:a="http://schemas.openxmlformats.org/drawingml/2006/main">
+              <a:graphicData uri="http://schemas.openxmlformats.org/drawingml/2006/picture">
+                <pic:pic xmlns:pic="http://schemas.openxmlformats.org/drawingml/2006/picture">
+                  <pic:nvPicPr>
+                    <pic:cNvPr id="2141498183" name="Picture 1" descr="A screen shot of a video game&#10;&#10;Description automatically generated"/>
+                    <pic:cNvPicPr/>
+                  </pic:nvPicPr>
+                  <pic:blipFill>
+                    <a:blip r:embed="rId24"/>
+                    <a:stretch>
+                      <a:fillRect/>
+                    </a:stretch>
+                  </pic:blipFill>
+                  <pic:spPr>
+                    <a:xfrm>
+                      <a:off x="0" y="0"/>
+                      <a:ext cx="5447985" cy="2684995"/>
+                    </a:xfrm>
+                    <a:prstGeom prst="rect">
+                      <a:avLst/>
+                    </a:prstGeom>
+                  </pic:spPr>
+                </pic:pic>
+              </a:graphicData>
+            </a:graphic>
+          </wp:inline>
+        </w:drawing>
+      </w:r>
+    </w:p>
+    <w:p>
+      <w:pPr>
+        <w:pStyle w:val="Caption"/>
+        <w:jc w:val="center"/>
+      </w:pPr>
+      <w:r>
+        <w:t xml:space="preserve">Hình </w:t>
+      </w:r>
+      <w:r>
+        <w:fldChar w:fldCharType="begin"/>
+      </w:r>
+      <w:r>
+        <w:instrText xml:space="preserve"> SEQ Hình \* ARABIC </w:instrText>
+      </w:r>
+      <w:r>
+        <w:fldChar w:fldCharType="separate"/>
+      </w:r>
+      <w:r>
+        <w:rPr>
+          <w:noProof/>
+        </w:rPr>
+        <w:t>15</w:t>
+      </w:r>
+      <w:r>
+        <w:fldChar w:fldCharType="end"/>
+      </w:r>
+      <w:r>
+        <w:t xml:space="preserve"> Scene View bao gồm GameObject Player và các thuộc tính</w:t>
+      </w:r>
+    </w:p>
+    <w:p/>
+    <w:p/>
+    <w:p>
+      <w:pPr>
+        <w:keepNext/>
+        <w:jc w:val="center"/>
+      </w:pPr>
+      <w:r>
+        <w:drawing>
+          <wp:inline distT="0" distB="0" distL="0" distR="0" wp14:anchorId="40FD1EC8" wp14:editId="7C6CA8E1">
+            <wp:extent cx="5413248" cy="2667875"/>
+            <wp:effectExtent l="0" t="0" r="0" b="0"/>
+            <wp:docPr id="649873888" name="Picture 1" descr="A screenshot of a video game&#10;&#10;Description automatically generated"/>
+            <wp:cNvGraphicFramePr>
+              <a:graphicFrameLocks xmlns:a="http://schemas.openxmlformats.org/drawingml/2006/main" noChangeAspect="1"/>
+            </wp:cNvGraphicFramePr>
+            <a:graphic xmlns:a="http://schemas.openxmlformats.org/drawingml/2006/main">
+              <a:graphicData uri="http://schemas.openxmlformats.org/drawingml/2006/picture">
+                <pic:pic xmlns:pic="http://schemas.openxmlformats.org/drawingml/2006/picture">
+                  <pic:nvPicPr>
+                    <pic:cNvPr id="649873888" name="Picture 1" descr="A screenshot of a video game&#10;&#10;Description automatically generated"/>
+                    <pic:cNvPicPr/>
+                  </pic:nvPicPr>
+                  <pic:blipFill>
+                    <a:blip r:embed="rId25"/>
+                    <a:stretch>
+                      <a:fillRect/>
+                    </a:stretch>
+                  </pic:blipFill>
+                  <pic:spPr>
+                    <a:xfrm>
+                      <a:off x="0" y="0"/>
+                      <a:ext cx="5437428" cy="2679792"/>
+                    </a:xfrm>
+                    <a:prstGeom prst="rect">
+                      <a:avLst/>
+                    </a:prstGeom>
+                  </pic:spPr>
+                </pic:pic>
+              </a:graphicData>
+            </a:graphic>
+          </wp:inline>
+        </w:drawing>
+      </w:r>
+    </w:p>
+    <w:p>
+      <w:pPr>
+        <w:pStyle w:val="Caption"/>
+        <w:jc w:val="center"/>
+      </w:pPr>
+      <w:r>
+        <w:t xml:space="preserve">Hình </w:t>
+      </w:r>
+      <w:r>
+        <w:fldChar w:fldCharType="begin"/>
+      </w:r>
+      <w:r>
+        <w:instrText xml:space="preserve"> SEQ Hình \* ARABIC </w:instrText>
+      </w:r>
+      <w:r>
+        <w:fldChar w:fldCharType="separate"/>
+      </w:r>
+      <w:r>
+        <w:rPr>
+          <w:noProof/>
+        </w:rPr>
+        <w:t>16</w:t>
+      </w:r>
+      <w:r>
+        <w:fldChar w:fldCharType="end"/>
+      </w:r>
+      <w:r>
+        <w:t xml:space="preserve"> Game View màn hình trò chơi cuối cùng mà người chơi sẽ trải nghiệm</w:t>
+      </w:r>
+    </w:p>
+    <w:p>
+      <w:pPr>
+        <w:spacing w:after="160" w:line="259" w:lineRule="auto"/>
+        <w:rPr>
+          <w:i/>
+          <w:iCs/>
+          <w:sz w:val="26"/>
+          <w:szCs w:val="18"/>
+        </w:rPr>
+      </w:pPr>
+      <w:r>
+        <w:br w:type="page"/>
+      </w:r>
+    </w:p>
+    <w:p>
+      <w:pPr>
+        <w:pStyle w:val="Heading1"/>
+        <w:jc w:val="center"/>
+      </w:pPr>
+      <w:r>
+        <w:lastRenderedPageBreak/>
+        <w:t>CHƯƠNG 3: GIỚI THIỆU VỀ GAME SINH TỒN 2D</w:t>
+      </w:r>
+    </w:p>
+    <w:p/>
+    <w:p>
+      <w:pPr>
+        <w:pStyle w:val="Heading2"/>
+        <w:numPr>
+          <w:ilvl w:val="0"/>
+          <w:numId w:val="15"/>
+        </w:numPr>
+        <w:ind w:left="360"/>
+      </w:pPr>
+      <w:r>
+        <w:t>Giới thiệu về gameplay cơ bản và các chức năng chính của game</w:t>
+      </w:r>
+    </w:p>
+    <w:p>
+      <w:pPr>
+        <w:pStyle w:val="Content"/>
+        <w:ind w:firstLine="360"/>
+      </w:pPr>
+      <w:r>
+        <w:t>Gameplay cơ bản của trò chơi chúng ta sẽ vào vai nhân vật chính sinh tồn trong một thế giới quái vật và khởi đầu chúng ta có thể bắt đầu với 1 trong 2 vũ khí chính là tỏi, dao. Trong quá trình chơi đánh quái thì chúng ta sẽ có thể lên cấp và nâng cấp các vũ khí hiện tại hoặc thêm mới các vũ khí, nội tại mới.</w:t>
+      </w:r>
+      <w:r>
+        <w:t xml:space="preserve"> Hiện tại game có 2 vũ khí là tỏi (tự động gây sát thương các kẻ định xung quanh trong mỗi giây), dao (vũ khí tầm xa tự động bắn theo hướng di chuyển của người chơi), 2 nội tại tăng tổng lượng sát thương gây ra và tăng tốc độ di chuyển. Game cũng bao gồm các chức năng như dừng trò chơi, màn hình tổng kết, phá các vật thể trên bản đồ để rơi ra bình máu. Kẻ địch chính trong trò chơi hiện tại gồm dơi thường và dơi đỏ, về tính chất cơ bản 2 kẻ địch sẽ di chuyển đến người chơi, gây sát thương khi chạm vào người chơi, dơi đỏ sẽ di chuyển nhanh hơn, gây sát thương đau hơn.</w:t>
+      </w:r>
+    </w:p>
+    <w:p>
+      <w:pPr>
+        <w:pStyle w:val="Heading2"/>
+        <w:numPr>
+          <w:ilvl w:val="0"/>
+          <w:numId w:val="15"/>
+        </w:numPr>
+        <w:ind w:left="360"/>
+      </w:pPr>
+      <w:r>
+        <w:t>Demo chơi thử:</w:t>
+      </w:r>
+    </w:p>
+    <w:p>
+      <w:pPr>
+        <w:pStyle w:val="Content"/>
+        <w:ind w:left="360"/>
+      </w:pPr>
+      <w:r>
+        <w:t xml:space="preserve">Bản build của game chơi thử trên github: </w:t>
+      </w:r>
+      <w:hyperlink r:id="rId26" w:history="1">
+        <w:r>
+          <w:rPr>
+            <w:rStyle w:val="Hyperlink"/>
+          </w:rPr>
+          <w:t>https://github.com/Duk1321/Vampire-Survivor-Like-Game.git</w:t>
+        </w:r>
+      </w:hyperlink>
     </w:p>
     <w:sectPr>
       <w:pgSz w:w="12240" w:h="15840"/>
@@ -6147,6 +7276,118 @@
     </w:lvl>
   </w:abstractNum>
   <w:abstractNum w:abstractNumId="6" w15:restartNumberingAfterBreak="0">
+    <w:nsid w:val="54D357F5"/>
+    <w:multiLevelType w:val="hybridMultilevel"/>
+    <w:tmpl w:val="ABCE8B76"/>
+    <w:lvl w:ilvl="0" w:tplc="67FE12C0">
+      <w:numFmt w:val="bullet"/>
+      <w:lvlText w:val="-"/>
+      <w:lvlJc w:val="left"/>
+      <w:pPr>
+        <w:ind w:left="720" w:hanging="360"/>
+      </w:pPr>
+      <w:rPr>
+        <w:rFonts w:ascii="Times New Roman" w:eastAsia="Times New Roman" w:hAnsi="Times New Roman" w:cs="Times New Roman" w:hint="default"/>
+      </w:rPr>
+    </w:lvl>
+    <w:lvl w:ilvl="1" w:tplc="04090003" w:tentative="1">
+      <w:start w:val="1"/>
+      <w:numFmt w:val="bullet"/>
+      <w:lvlText w:val="o"/>
+      <w:lvlJc w:val="left"/>
+      <w:pPr>
+        <w:ind w:left="1440" w:hanging="360"/>
+      </w:pPr>
+      <w:rPr>
+        <w:rFonts w:ascii="Courier New" w:hAnsi="Courier New" w:cs="Courier New" w:hint="default"/>
+      </w:rPr>
+    </w:lvl>
+    <w:lvl w:ilvl="2" w:tplc="04090005" w:tentative="1">
+      <w:start w:val="1"/>
+      <w:numFmt w:val="bullet"/>
+      <w:lvlText w:val=""/>
+      <w:lvlJc w:val="left"/>
+      <w:pPr>
+        <w:ind w:left="2160" w:hanging="360"/>
+      </w:pPr>
+      <w:rPr>
+        <w:rFonts w:ascii="Wingdings" w:hAnsi="Wingdings" w:hint="default"/>
+      </w:rPr>
+    </w:lvl>
+    <w:lvl w:ilvl="3" w:tplc="04090001" w:tentative="1">
+      <w:start w:val="1"/>
+      <w:numFmt w:val="bullet"/>
+      <w:lvlText w:val=""/>
+      <w:lvlJc w:val="left"/>
+      <w:pPr>
+        <w:ind w:left="2880" w:hanging="360"/>
+      </w:pPr>
+      <w:rPr>
+        <w:rFonts w:ascii="Symbol" w:hAnsi="Symbol" w:hint="default"/>
+      </w:rPr>
+    </w:lvl>
+    <w:lvl w:ilvl="4" w:tplc="04090003" w:tentative="1">
+      <w:start w:val="1"/>
+      <w:numFmt w:val="bullet"/>
+      <w:lvlText w:val="o"/>
+      <w:lvlJc w:val="left"/>
+      <w:pPr>
+        <w:ind w:left="3600" w:hanging="360"/>
+      </w:pPr>
+      <w:rPr>
+        <w:rFonts w:ascii="Courier New" w:hAnsi="Courier New" w:cs="Courier New" w:hint="default"/>
+      </w:rPr>
+    </w:lvl>
+    <w:lvl w:ilvl="5" w:tplc="04090005" w:tentative="1">
+      <w:start w:val="1"/>
+      <w:numFmt w:val="bullet"/>
+      <w:lvlText w:val=""/>
+      <w:lvlJc w:val="left"/>
+      <w:pPr>
+        <w:ind w:left="4320" w:hanging="360"/>
+      </w:pPr>
+      <w:rPr>
+        <w:rFonts w:ascii="Wingdings" w:hAnsi="Wingdings" w:hint="default"/>
+      </w:rPr>
+    </w:lvl>
+    <w:lvl w:ilvl="6" w:tplc="04090001" w:tentative="1">
+      <w:start w:val="1"/>
+      <w:numFmt w:val="bullet"/>
+      <w:lvlText w:val=""/>
+      <w:lvlJc w:val="left"/>
+      <w:pPr>
+        <w:ind w:left="5040" w:hanging="360"/>
+      </w:pPr>
+      <w:rPr>
+        <w:rFonts w:ascii="Symbol" w:hAnsi="Symbol" w:hint="default"/>
+      </w:rPr>
+    </w:lvl>
+    <w:lvl w:ilvl="7" w:tplc="04090003" w:tentative="1">
+      <w:start w:val="1"/>
+      <w:numFmt w:val="bullet"/>
+      <w:lvlText w:val="o"/>
+      <w:lvlJc w:val="left"/>
+      <w:pPr>
+        <w:ind w:left="5760" w:hanging="360"/>
+      </w:pPr>
+      <w:rPr>
+        <w:rFonts w:ascii="Courier New" w:hAnsi="Courier New" w:cs="Courier New" w:hint="default"/>
+      </w:rPr>
+    </w:lvl>
+    <w:lvl w:ilvl="8" w:tplc="04090005" w:tentative="1">
+      <w:start w:val="1"/>
+      <w:numFmt w:val="bullet"/>
+      <w:lvlText w:val=""/>
+      <w:lvlJc w:val="left"/>
+      <w:pPr>
+        <w:ind w:left="6480" w:hanging="360"/>
+      </w:pPr>
+      <w:rPr>
+        <w:rFonts w:ascii="Wingdings" w:hAnsi="Wingdings" w:hint="default"/>
+      </w:rPr>
+    </w:lvl>
+  </w:abstractNum>
+  <w:abstractNum w:abstractNumId="7" w15:restartNumberingAfterBreak="0">
     <w:nsid w:val="56140D29"/>
     <w:multiLevelType w:val="hybridMultilevel"/>
     <w:tmpl w:val="6E7E5CA0"/>
@@ -6263,7 +7504,7 @@
       </w:rPr>
     </w:lvl>
   </w:abstractNum>
-  <w:abstractNum w:abstractNumId="7" w15:restartNumberingAfterBreak="0">
+  <w:abstractNum w:abstractNumId="8" w15:restartNumberingAfterBreak="0">
     <w:nsid w:val="5B644708"/>
     <w:multiLevelType w:val="hybridMultilevel"/>
     <w:tmpl w:val="F9C80958"/>
@@ -6352,7 +7593,96 @@
       </w:pPr>
     </w:lvl>
   </w:abstractNum>
-  <w:abstractNum w:abstractNumId="8" w15:restartNumberingAfterBreak="0">
+  <w:abstractNum w:abstractNumId="9" w15:restartNumberingAfterBreak="0">
+    <w:nsid w:val="676D0E0C"/>
+    <w:multiLevelType w:val="hybridMultilevel"/>
+    <w:tmpl w:val="C568BC02"/>
+    <w:lvl w:ilvl="0" w:tplc="0409000F">
+      <w:start w:val="1"/>
+      <w:numFmt w:val="decimal"/>
+      <w:lvlText w:val="%1."/>
+      <w:lvlJc w:val="left"/>
+      <w:pPr>
+        <w:ind w:left="720" w:hanging="360"/>
+      </w:pPr>
+      <w:rPr>
+        <w:rFonts w:hint="default"/>
+      </w:rPr>
+    </w:lvl>
+    <w:lvl w:ilvl="1" w:tplc="04090019" w:tentative="1">
+      <w:start w:val="1"/>
+      <w:numFmt w:val="lowerLetter"/>
+      <w:lvlText w:val="%2."/>
+      <w:lvlJc w:val="left"/>
+      <w:pPr>
+        <w:ind w:left="1440" w:hanging="360"/>
+      </w:pPr>
+    </w:lvl>
+    <w:lvl w:ilvl="2" w:tplc="0409001B" w:tentative="1">
+      <w:start w:val="1"/>
+      <w:numFmt w:val="lowerRoman"/>
+      <w:lvlText w:val="%3."/>
+      <w:lvlJc w:val="right"/>
+      <w:pPr>
+        <w:ind w:left="2160" w:hanging="180"/>
+      </w:pPr>
+    </w:lvl>
+    <w:lvl w:ilvl="3" w:tplc="0409000F" w:tentative="1">
+      <w:start w:val="1"/>
+      <w:numFmt w:val="decimal"/>
+      <w:lvlText w:val="%4."/>
+      <w:lvlJc w:val="left"/>
+      <w:pPr>
+        <w:ind w:left="2880" w:hanging="360"/>
+      </w:pPr>
+    </w:lvl>
+    <w:lvl w:ilvl="4" w:tplc="04090019" w:tentative="1">
+      <w:start w:val="1"/>
+      <w:numFmt w:val="lowerLetter"/>
+      <w:lvlText w:val="%5."/>
+      <w:lvlJc w:val="left"/>
+      <w:pPr>
+        <w:ind w:left="3600" w:hanging="360"/>
+      </w:pPr>
+    </w:lvl>
+    <w:lvl w:ilvl="5" w:tplc="0409001B" w:tentative="1">
+      <w:start w:val="1"/>
+      <w:numFmt w:val="lowerRoman"/>
+      <w:lvlText w:val="%6."/>
+      <w:lvlJc w:val="right"/>
+      <w:pPr>
+        <w:ind w:left="4320" w:hanging="180"/>
+      </w:pPr>
+    </w:lvl>
+    <w:lvl w:ilvl="6" w:tplc="0409000F" w:tentative="1">
+      <w:start w:val="1"/>
+      <w:numFmt w:val="decimal"/>
+      <w:lvlText w:val="%7."/>
+      <w:lvlJc w:val="left"/>
+      <w:pPr>
+        <w:ind w:left="5040" w:hanging="360"/>
+      </w:pPr>
+    </w:lvl>
+    <w:lvl w:ilvl="7" w:tplc="04090019" w:tentative="1">
+      <w:start w:val="1"/>
+      <w:numFmt w:val="lowerLetter"/>
+      <w:lvlText w:val="%8."/>
+      <w:lvlJc w:val="left"/>
+      <w:pPr>
+        <w:ind w:left="5760" w:hanging="360"/>
+      </w:pPr>
+    </w:lvl>
+    <w:lvl w:ilvl="8" w:tplc="0409001B" w:tentative="1">
+      <w:start w:val="1"/>
+      <w:numFmt w:val="lowerRoman"/>
+      <w:lvlText w:val="%9."/>
+      <w:lvlJc w:val="right"/>
+      <w:pPr>
+        <w:ind w:left="6480" w:hanging="180"/>
+      </w:pPr>
+    </w:lvl>
+  </w:abstractNum>
+  <w:abstractNum w:abstractNumId="10" w15:restartNumberingAfterBreak="0">
     <w:nsid w:val="6CBD6553"/>
     <w:multiLevelType w:val="hybridMultilevel"/>
     <w:tmpl w:val="C55008D4"/>
@@ -6465,7 +7795,7 @@
       </w:rPr>
     </w:lvl>
   </w:abstractNum>
-  <w:abstractNum w:abstractNumId="9" w15:restartNumberingAfterBreak="0">
+  <w:abstractNum w:abstractNumId="11" w15:restartNumberingAfterBreak="0">
     <w:nsid w:val="796C6D71"/>
     <w:multiLevelType w:val="multilevel"/>
     <w:tmpl w:val="4134F5E0"/>
@@ -6586,7 +7916,120 @@
       </w:rPr>
     </w:lvl>
   </w:abstractNum>
-  <w:abstractNum w:abstractNumId="10" w15:restartNumberingAfterBreak="0">
+  <w:abstractNum w:abstractNumId="12" w15:restartNumberingAfterBreak="0">
+    <w:nsid w:val="7C995D90"/>
+    <w:multiLevelType w:val="multilevel"/>
+    <w:tmpl w:val="54DCF746"/>
+    <w:lvl w:ilvl="0">
+      <w:start w:val="3"/>
+      <w:numFmt w:val="decimal"/>
+      <w:lvlText w:val="%1."/>
+      <w:lvlJc w:val="left"/>
+      <w:pPr>
+        <w:ind w:left="450" w:hanging="450"/>
+      </w:pPr>
+      <w:rPr>
+        <w:rFonts w:hint="default"/>
+      </w:rPr>
+    </w:lvl>
+    <w:lvl w:ilvl="1">
+      <w:start w:val="1"/>
+      <w:numFmt w:val="decimal"/>
+      <w:lvlText w:val="%1.%2."/>
+      <w:lvlJc w:val="left"/>
+      <w:pPr>
+        <w:ind w:left="1080" w:hanging="720"/>
+      </w:pPr>
+      <w:rPr>
+        <w:rFonts w:hint="default"/>
+      </w:rPr>
+    </w:lvl>
+    <w:lvl w:ilvl="2">
+      <w:start w:val="1"/>
+      <w:numFmt w:val="decimal"/>
+      <w:lvlText w:val="%1.%2.%3."/>
+      <w:lvlJc w:val="left"/>
+      <w:pPr>
+        <w:ind w:left="1440" w:hanging="720"/>
+      </w:pPr>
+      <w:rPr>
+        <w:rFonts w:hint="default"/>
+      </w:rPr>
+    </w:lvl>
+    <w:lvl w:ilvl="3">
+      <w:start w:val="1"/>
+      <w:numFmt w:val="decimal"/>
+      <w:lvlText w:val="%1.%2.%3.%4."/>
+      <w:lvlJc w:val="left"/>
+      <w:pPr>
+        <w:ind w:left="2160" w:hanging="1080"/>
+      </w:pPr>
+      <w:rPr>
+        <w:rFonts w:hint="default"/>
+      </w:rPr>
+    </w:lvl>
+    <w:lvl w:ilvl="4">
+      <w:start w:val="1"/>
+      <w:numFmt w:val="decimal"/>
+      <w:lvlText w:val="%1.%2.%3.%4.%5."/>
+      <w:lvlJc w:val="left"/>
+      <w:pPr>
+        <w:ind w:left="2520" w:hanging="1080"/>
+      </w:pPr>
+      <w:rPr>
+        <w:rFonts w:hint="default"/>
+      </w:rPr>
+    </w:lvl>
+    <w:lvl w:ilvl="5">
+      <w:start w:val="1"/>
+      <w:numFmt w:val="decimal"/>
+      <w:lvlText w:val="%1.%2.%3.%4.%5.%6."/>
+      <w:lvlJc w:val="left"/>
+      <w:pPr>
+        <w:ind w:left="3240" w:hanging="1440"/>
+      </w:pPr>
+      <w:rPr>
+        <w:rFonts w:hint="default"/>
+      </w:rPr>
+    </w:lvl>
+    <w:lvl w:ilvl="6">
+      <w:start w:val="1"/>
+      <w:numFmt w:val="decimal"/>
+      <w:lvlText w:val="%1.%2.%3.%4.%5.%6.%7."/>
+      <w:lvlJc w:val="left"/>
+      <w:pPr>
+        <w:ind w:left="3960" w:hanging="1800"/>
+      </w:pPr>
+      <w:rPr>
+        <w:rFonts w:hint="default"/>
+      </w:rPr>
+    </w:lvl>
+    <w:lvl w:ilvl="7">
+      <w:start w:val="1"/>
+      <w:numFmt w:val="decimal"/>
+      <w:lvlText w:val="%1.%2.%3.%4.%5.%6.%7.%8."/>
+      <w:lvlJc w:val="left"/>
+      <w:pPr>
+        <w:ind w:left="4320" w:hanging="1800"/>
+      </w:pPr>
+      <w:rPr>
+        <w:rFonts w:hint="default"/>
+      </w:rPr>
+    </w:lvl>
+    <w:lvl w:ilvl="8">
+      <w:start w:val="1"/>
+      <w:numFmt w:val="decimal"/>
+      <w:lvlText w:val="%1.%2.%3.%4.%5.%6.%7.%8.%9."/>
+      <w:lvlJc w:val="left"/>
+      <w:pPr>
+        <w:ind w:left="5040" w:hanging="2160"/>
+      </w:pPr>
+      <w:rPr>
+        <w:rFonts w:hint="default"/>
+      </w:rPr>
+    </w:lvl>
+  </w:abstractNum>
+  <w:abstractNum w:abstractNumId="13" w15:restartNumberingAfterBreak="0">
     <w:nsid w:val="7D352993"/>
     <w:multiLevelType w:val="multilevel"/>
     <w:tmpl w:val="140693CA"/>
@@ -6707,7 +8150,7 @@
       </w:rPr>
     </w:lvl>
   </w:abstractNum>
-  <w:abstractNum w:abstractNumId="11" w15:restartNumberingAfterBreak="0">
+  <w:abstractNum w:abstractNumId="14" w15:restartNumberingAfterBreak="0">
     <w:nsid w:val="7F9B41FC"/>
     <w:multiLevelType w:val="hybridMultilevel"/>
     <w:tmpl w:val="A0348A38"/>
@@ -6800,10 +8243,10 @@
     <w:abstractNumId w:val="0"/>
   </w:num>
   <w:num w:numId="2" w16cid:durableId="2079551106">
-    <w:abstractNumId w:val="9"/>
+    <w:abstractNumId w:val="11"/>
   </w:num>
   <w:num w:numId="3" w16cid:durableId="1188715164">
-    <w:abstractNumId w:val="6"/>
+    <w:abstractNumId w:val="7"/>
   </w:num>
   <w:num w:numId="4" w16cid:durableId="1575776901">
     <w:abstractNumId w:val="4"/>
@@ -6818,19 +8261,28 @@
     <w:abstractNumId w:val="1"/>
   </w:num>
   <w:num w:numId="8" w16cid:durableId="1247765013">
-    <w:abstractNumId w:val="7"/>
+    <w:abstractNumId w:val="8"/>
   </w:num>
   <w:num w:numId="9" w16cid:durableId="1201437326">
     <w:abstractNumId w:val="5"/>
   </w:num>
   <w:num w:numId="10" w16cid:durableId="181167035">
-    <w:abstractNumId w:val="11"/>
+    <w:abstractNumId w:val="14"/>
   </w:num>
   <w:num w:numId="11" w16cid:durableId="308366222">
+    <w:abstractNumId w:val="13"/>
+  </w:num>
+  <w:num w:numId="12" w16cid:durableId="647055298">
     <w:abstractNumId w:val="10"/>
   </w:num>
-  <w:num w:numId="12" w16cid:durableId="647055298">
-    <w:abstractNumId w:val="8"/>
+  <w:num w:numId="13" w16cid:durableId="15084911">
+    <w:abstractNumId w:val="6"/>
+  </w:num>
+  <w:num w:numId="14" w16cid:durableId="1553347788">
+    <w:abstractNumId w:val="12"/>
+  </w:num>
+  <w:num w:numId="15" w16cid:durableId="2091654017">
+    <w:abstractNumId w:val="9"/>
   </w:num>
 </w:numbering>
 </file>
@@ -7309,6 +8761,27 @@
       <w:b/>
       <w:sz w:val="28"/>
       <w:szCs w:val="24"/>
+    </w:rPr>
+  </w:style>
+  <w:style w:type="paragraph" w:styleId="Heading4">
+    <w:name w:val="heading 4"/>
+    <w:basedOn w:val="Normal"/>
+    <w:next w:val="Normal"/>
+    <w:link w:val="Heading4Char"/>
+    <w:uiPriority w:val="9"/>
+    <w:unhideWhenUsed/>
+    <w:qFormat/>
+    <w:rsid w:val="000E590F"/>
+    <w:pPr>
+      <w:keepNext/>
+      <w:keepLines/>
+      <w:spacing w:before="40"/>
+      <w:outlineLvl w:val="3"/>
+    </w:pPr>
+    <w:rPr>
+      <w:rFonts w:eastAsiaTheme="majorEastAsia" w:cstheme="majorBidi"/>
+      <w:iCs/>
+      <w:sz w:val="28"/>
     </w:rPr>
   </w:style>
   <w:style w:type="character" w:default="1" w:styleId="DefaultParagraphFont">
@@ -7770,6 +9243,32 @@
       <w:sz w:val="26"/>
     </w:rPr>
   </w:style>
+  <w:style w:type="character" w:customStyle="1" w:styleId="Heading4Char">
+    <w:name w:val="Heading 4 Char"/>
+    <w:basedOn w:val="DefaultParagraphFont"/>
+    <w:link w:val="Heading4"/>
+    <w:uiPriority w:val="9"/>
+    <w:rsid w:val="000E590F"/>
+    <w:rPr>
+      <w:rFonts w:ascii="Times New Roman" w:eastAsiaTheme="majorEastAsia" w:hAnsi="Times New Roman" w:cstheme="majorBidi"/>
+      <w:iCs/>
+      <w:kern w:val="0"/>
+      <w:sz w:val="28"/>
+      <w14:ligatures w14:val="none"/>
+    </w:rPr>
+  </w:style>
+  <w:style w:type="character" w:styleId="UnresolvedMention">
+    <w:name w:val="Unresolved Mention"/>
+    <w:basedOn w:val="DefaultParagraphFont"/>
+    <w:uiPriority w:val="99"/>
+    <w:semiHidden/>
+    <w:unhideWhenUsed/>
+    <w:rsid w:val="002B60BF"/>
+    <w:rPr>
+      <w:color w:val="605E5C"/>
+      <w:shd w:val="clear" w:color="auto" w:fill="E1DFDD"/>
+    </w:rPr>
+  </w:style>
 </w:styles>
 </file>
 

</xml_diff>

<commit_message>
back up and new doc
</commit_message>
<xml_diff>
--- a/Report/61TH1_1951060614_DuongGiapDuc.docx
+++ b/Report/61TH1_1951060614_DuongGiapDuc.docx
@@ -635,14 +635,12 @@
                 <w:szCs w:val="20"/>
               </w:rPr>
             </w:pPr>
-            <w:proofErr w:type="gramStart"/>
             <w:r>
               <w:rPr>
                 <w:szCs w:val="20"/>
               </w:rPr>
               <w:t>Ngành :</w:t>
             </w:r>
-            <w:proofErr w:type="gramEnd"/>
           </w:p>
         </w:tc>
         <w:tc>
@@ -3722,20 +3720,8 @@
           <w:sz w:val="26"/>
           <w:szCs w:val="26"/>
         </w:rPr>
-        <w:t xml:space="preserve">Mã sinh </w:t>
-      </w:r>
-      <w:proofErr w:type="gramStart"/>
-      <w:r>
-        <w:rPr>
-          <w:rFonts w:cs="Times New Roman"/>
-          <w:i/>
-          <w:iCs/>
-          <w:sz w:val="26"/>
-          <w:szCs w:val="26"/>
-        </w:rPr>
-        <w:t>viên :</w:t>
-      </w:r>
-      <w:proofErr w:type="gramEnd"/>
+        <w:t>Mã sinh viên :</w:t>
+      </w:r>
       <w:r>
         <w:rPr>
           <w:rFonts w:cs="Times New Roman"/>
@@ -4352,7 +4338,10 @@
         </w:numPr>
       </w:pPr>
       <w:r>
-        <w:t>Chương 2: Giới thiệu về một số công cụ làm game và Unity Engine</w:t>
+        <w:t xml:space="preserve">Chương 2: </w:t>
+      </w:r>
+      <w:r>
+        <w:t>Cơ sở lý thuyết</w:t>
       </w:r>
     </w:p>
     <w:p>
@@ -4367,7 +4356,10 @@
         <w:t xml:space="preserve">Chương 3: </w:t>
       </w:r>
       <w:r>
-        <w:t>Giới thiệu về game sinh tồn 2D</w:t>
+        <w:t>Ý tưởng và hướng thiết kế game</w:t>
+      </w:r>
+      <w:r>
+        <w:t xml:space="preserve"> </w:t>
       </w:r>
     </w:p>
     <w:p>
@@ -4391,7 +4383,28 @@
         </w:numPr>
       </w:pPr>
       <w:r>
-        <w:t>Chương 5: Kết luận.</w:t>
+        <w:t>Chương 5: Xây dựng demo</w:t>
+      </w:r>
+      <w:r>
+        <w:t xml:space="preserve"> và thực hiện các chức năng</w:t>
+      </w:r>
+    </w:p>
+    <w:p>
+      <w:pPr>
+        <w:pStyle w:val="Content"/>
+        <w:numPr>
+          <w:ilvl w:val="0"/>
+          <w:numId w:val="13"/>
+        </w:numPr>
+      </w:pPr>
+      <w:r>
+        <w:t xml:space="preserve">Chương </w:t>
+      </w:r>
+      <w:r>
+        <w:t>6</w:t>
+      </w:r>
+      <w:r>
+        <w:t>: Kết luận.</w:t>
       </w:r>
     </w:p>
     <w:p>
@@ -4700,27 +4713,14 @@
       <w:r>
         <w:t xml:space="preserve">Hình </w:t>
       </w:r>
-      <w:r>
-        <w:fldChar w:fldCharType="begin"/>
-      </w:r>
-      <w:r>
-        <w:instrText xml:space="preserve"> SEQ Hình \* ARABIC </w:instrText>
-      </w:r>
-      <w:r>
-        <w:fldChar w:fldCharType="separate"/>
-      </w:r>
-      <w:r>
-        <w:rPr>
-          <w:noProof/>
-        </w:rPr>
-        <w:t>1</w:t>
-      </w:r>
-      <w:r>
-        <w:rPr>
-          <w:noProof/>
-        </w:rPr>
-        <w:fldChar w:fldCharType="end"/>
-      </w:r>
+      <w:fldSimple w:instr=" SEQ Hình \* ARABIC ">
+        <w:r>
+          <w:rPr>
+            <w:noProof/>
+          </w:rPr>
+          <w:t>1</w:t>
+        </w:r>
+      </w:fldSimple>
       <w:r>
         <w:t xml:space="preserve"> Logo của Godot</w:t>
       </w:r>
@@ -4800,27 +4800,14 @@
       <w:r>
         <w:t xml:space="preserve">Hình </w:t>
       </w:r>
-      <w:r>
-        <w:fldChar w:fldCharType="begin"/>
-      </w:r>
-      <w:r>
-        <w:instrText xml:space="preserve"> SEQ Hình \* ARABIC </w:instrText>
-      </w:r>
-      <w:r>
-        <w:fldChar w:fldCharType="separate"/>
-      </w:r>
-      <w:r>
-        <w:rPr>
-          <w:noProof/>
-        </w:rPr>
-        <w:t>2</w:t>
-      </w:r>
-      <w:r>
-        <w:rPr>
-          <w:noProof/>
-        </w:rPr>
-        <w:fldChar w:fldCharType="end"/>
-      </w:r>
+      <w:fldSimple w:instr=" SEQ Hình \* ARABIC ">
+        <w:r>
+          <w:rPr>
+            <w:noProof/>
+          </w:rPr>
+          <w:t>2</w:t>
+        </w:r>
+      </w:fldSimple>
       <w:r>
         <w:t xml:space="preserve"> Màn hình làm việc của Godot</w:t>
       </w:r>
@@ -4871,7 +4858,7 @@
           <w:noProof/>
         </w:rPr>
         <w:drawing>
-          <wp:inline distT="0" distB="0" distL="0" distR="0" wp14:anchorId="2A339899" wp14:editId="4C7C27B1">
+          <wp:inline distT="0" distB="0" distL="0" distR="0" wp14:anchorId="2A339899" wp14:editId="3DD54AAA">
             <wp:extent cx="4350717" cy="1001865"/>
             <wp:effectExtent l="0" t="0" r="0" b="8255"/>
             <wp:docPr id="48457557" name="Picture 4"/>
@@ -4929,27 +4916,14 @@
       <w:r>
         <w:t xml:space="preserve">Hình </w:t>
       </w:r>
-      <w:r>
-        <w:fldChar w:fldCharType="begin"/>
-      </w:r>
-      <w:r>
-        <w:instrText xml:space="preserve"> SEQ Hình \* ARABIC </w:instrText>
-      </w:r>
-      <w:r>
-        <w:fldChar w:fldCharType="separate"/>
-      </w:r>
-      <w:r>
-        <w:rPr>
-          <w:noProof/>
-        </w:rPr>
-        <w:t>3</w:t>
-      </w:r>
-      <w:r>
-        <w:rPr>
-          <w:noProof/>
-        </w:rPr>
-        <w:fldChar w:fldCharType="end"/>
-      </w:r>
+      <w:fldSimple w:instr=" SEQ Hình \* ARABIC ">
+        <w:r>
+          <w:rPr>
+            <w:noProof/>
+          </w:rPr>
+          <w:t>3</w:t>
+        </w:r>
+      </w:fldSimple>
       <w:r>
         <w:t xml:space="preserve"> Logo của Game Maker</w:t>
       </w:r>
@@ -4968,7 +4942,7 @@
         </w:rPr>
         <w:lastRenderedPageBreak/>
         <w:drawing>
-          <wp:inline distT="0" distB="0" distL="0" distR="0" wp14:anchorId="32A97E69" wp14:editId="264BFED6">
+          <wp:inline distT="0" distB="0" distL="0" distR="0" wp14:anchorId="32A97E69" wp14:editId="0353B862">
             <wp:extent cx="5629524" cy="3266158"/>
             <wp:effectExtent l="0" t="0" r="0" b="0"/>
             <wp:docPr id="1739948374" name="Picture 5"/>
@@ -5026,27 +5000,14 @@
       <w:r>
         <w:t xml:space="preserve">Hình </w:t>
       </w:r>
-      <w:r>
-        <w:fldChar w:fldCharType="begin"/>
-      </w:r>
-      <w:r>
-        <w:instrText xml:space="preserve"> SEQ Hình \* ARABIC </w:instrText>
-      </w:r>
-      <w:r>
-        <w:fldChar w:fldCharType="separate"/>
-      </w:r>
-      <w:r>
-        <w:rPr>
-          <w:noProof/>
-        </w:rPr>
-        <w:t>4</w:t>
-      </w:r>
-      <w:r>
-        <w:rPr>
-          <w:noProof/>
-        </w:rPr>
-        <w:fldChar w:fldCharType="end"/>
-      </w:r>
+      <w:fldSimple w:instr=" SEQ Hình \* ARABIC ">
+        <w:r>
+          <w:rPr>
+            <w:noProof/>
+          </w:rPr>
+          <w:t>4</w:t>
+        </w:r>
+      </w:fldSimple>
       <w:r>
         <w:t xml:space="preserve"> Màn hình làm việc của GameMaker</w:t>
       </w:r>
@@ -5174,27 +5135,14 @@
       <w:r>
         <w:t xml:space="preserve">Hình </w:t>
       </w:r>
-      <w:r>
-        <w:fldChar w:fldCharType="begin"/>
-      </w:r>
-      <w:r>
-        <w:instrText xml:space="preserve"> SEQ Hình \* ARABIC </w:instrText>
-      </w:r>
-      <w:r>
-        <w:fldChar w:fldCharType="separate"/>
-      </w:r>
-      <w:r>
-        <w:rPr>
-          <w:noProof/>
-        </w:rPr>
-        <w:t>5</w:t>
-      </w:r>
-      <w:r>
-        <w:rPr>
-          <w:noProof/>
-        </w:rPr>
-        <w:fldChar w:fldCharType="end"/>
-      </w:r>
+      <w:fldSimple w:instr=" SEQ Hình \* ARABIC ">
+        <w:r>
+          <w:rPr>
+            <w:noProof/>
+          </w:rPr>
+          <w:t>5</w:t>
+        </w:r>
+      </w:fldSimple>
       <w:r>
         <w:t xml:space="preserve"> Logo của RPG Maker</w:t>
       </w:r>
@@ -5228,7 +5176,7 @@
           <w:noProof/>
         </w:rPr>
         <w:drawing>
-          <wp:inline distT="0" distB="0" distL="0" distR="0" wp14:anchorId="7CC3A3EE" wp14:editId="4EB8E592">
+          <wp:inline distT="0" distB="0" distL="0" distR="0" wp14:anchorId="7CC3A3EE" wp14:editId="5A2973FE">
             <wp:extent cx="4921857" cy="3147596"/>
             <wp:effectExtent l="0" t="0" r="0" b="0"/>
             <wp:docPr id="1522663197" name="Picture 8"/>
@@ -5286,27 +5234,14 @@
       <w:r>
         <w:t xml:space="preserve">Hình </w:t>
       </w:r>
-      <w:r>
-        <w:fldChar w:fldCharType="begin"/>
-      </w:r>
-      <w:r>
-        <w:instrText xml:space="preserve"> SEQ Hình \* ARABIC </w:instrText>
-      </w:r>
-      <w:r>
-        <w:fldChar w:fldCharType="separate"/>
-      </w:r>
-      <w:r>
-        <w:rPr>
-          <w:noProof/>
-        </w:rPr>
-        <w:t>6</w:t>
-      </w:r>
-      <w:r>
-        <w:rPr>
-          <w:noProof/>
-        </w:rPr>
-        <w:fldChar w:fldCharType="end"/>
-      </w:r>
+      <w:fldSimple w:instr=" SEQ Hình \* ARABIC ">
+        <w:r>
+          <w:rPr>
+            <w:noProof/>
+          </w:rPr>
+          <w:t>6</w:t>
+        </w:r>
+      </w:fldSimple>
       <w:r>
         <w:t xml:space="preserve"> Màn hình làm việc của RPG Maker</w:t>
       </w:r>
@@ -5426,27 +5361,14 @@
       <w:r>
         <w:t xml:space="preserve">Hình </w:t>
       </w:r>
-      <w:r>
-        <w:fldChar w:fldCharType="begin"/>
-      </w:r>
-      <w:r>
-        <w:instrText xml:space="preserve"> SEQ Hình \* ARABIC </w:instrText>
-      </w:r>
-      <w:r>
-        <w:fldChar w:fldCharType="separate"/>
-      </w:r>
-      <w:r>
-        <w:rPr>
-          <w:noProof/>
-        </w:rPr>
-        <w:t>7</w:t>
-      </w:r>
-      <w:r>
-        <w:rPr>
-          <w:noProof/>
-        </w:rPr>
-        <w:fldChar w:fldCharType="end"/>
-      </w:r>
+      <w:fldSimple w:instr=" SEQ Hình \* ARABIC ">
+        <w:r>
+          <w:rPr>
+            <w:noProof/>
+          </w:rPr>
+          <w:t>7</w:t>
+        </w:r>
+      </w:fldSimple>
       <w:r>
         <w:t xml:space="preserve"> Logo của Unreal Engine</w:t>
       </w:r>
@@ -5522,27 +5444,14 @@
       <w:r>
         <w:t xml:space="preserve">Hình </w:t>
       </w:r>
-      <w:r>
-        <w:fldChar w:fldCharType="begin"/>
-      </w:r>
-      <w:r>
-        <w:instrText xml:space="preserve"> SEQ Hình \* ARABIC </w:instrText>
-      </w:r>
-      <w:r>
-        <w:fldChar w:fldCharType="separate"/>
-      </w:r>
-      <w:r>
-        <w:rPr>
-          <w:noProof/>
-        </w:rPr>
-        <w:t>8</w:t>
-      </w:r>
-      <w:r>
-        <w:rPr>
-          <w:noProof/>
-        </w:rPr>
-        <w:fldChar w:fldCharType="end"/>
-      </w:r>
+      <w:fldSimple w:instr=" SEQ Hình \* ARABIC ">
+        <w:r>
+          <w:rPr>
+            <w:noProof/>
+          </w:rPr>
+          <w:t>8</w:t>
+        </w:r>
+      </w:fldSimple>
       <w:r>
         <w:t xml:space="preserve"> Màn hình làm việc của Unreal Engine</w:t>
       </w:r>
@@ -5674,24 +5583,14 @@
       <w:r>
         <w:t xml:space="preserve">Hình </w:t>
       </w:r>
-      <w:r>
-        <w:fldChar w:fldCharType="begin"/>
-      </w:r>
-      <w:r>
-        <w:instrText xml:space="preserve"> SEQ Hình \* ARABIC </w:instrText>
-      </w:r>
-      <w:r>
-        <w:fldChar w:fldCharType="separate"/>
-      </w:r>
-      <w:r>
-        <w:rPr>
-          <w:noProof/>
-        </w:rPr>
-        <w:t>9</w:t>
-      </w:r>
-      <w:r>
-        <w:fldChar w:fldCharType="end"/>
-      </w:r>
+      <w:fldSimple w:instr=" SEQ Hình \* ARABIC ">
+        <w:r>
+          <w:rPr>
+            <w:noProof/>
+          </w:rPr>
+          <w:t>9</w:t>
+        </w:r>
+      </w:fldSimple>
       <w:r>
         <w:t xml:space="preserve"> Logo của Unity</w:t>
       </w:r>
@@ -5780,24 +5679,14 @@
       <w:r>
         <w:t xml:space="preserve">Hình </w:t>
       </w:r>
-      <w:r>
-        <w:fldChar w:fldCharType="begin"/>
-      </w:r>
-      <w:r>
-        <w:instrText xml:space="preserve"> SEQ Hình \* ARABIC </w:instrText>
-      </w:r>
-      <w:r>
-        <w:fldChar w:fldCharType="separate"/>
-      </w:r>
-      <w:r>
-        <w:rPr>
-          <w:noProof/>
-        </w:rPr>
-        <w:t>10</w:t>
-      </w:r>
-      <w:r>
-        <w:fldChar w:fldCharType="end"/>
-      </w:r>
+      <w:fldSimple w:instr=" SEQ Hình \* ARABIC ">
+        <w:r>
+          <w:rPr>
+            <w:noProof/>
+          </w:rPr>
+          <w:t>10</w:t>
+        </w:r>
+      </w:fldSimple>
       <w:r>
         <w:t xml:space="preserve"> Màn hình làm việc chính của Unity</w:t>
       </w:r>
@@ -5905,13 +5794,8 @@
       </w:r>
       <w:r>
         <w:lastRenderedPageBreak/>
-        <w:t xml:space="preserve">chúng ta muốn hiện thị lên trên màn hình chính như vật thể 2D, 3D, ánh sáng, hiệu ứng, </w:t>
-      </w:r>
-      <w:proofErr w:type="gramStart"/>
-      <w:r>
-        <w:t>UI,…</w:t>
-      </w:r>
-      <w:proofErr w:type="gramEnd"/>
+        <w:t>chúng ta muốn hiện thị lên trên màn hình chính như vật thể 2D, 3D, ánh sáng, hiệu ứng, UI,…</w:t>
+      </w:r>
     </w:p>
     <w:p>
       <w:pPr>
@@ -5921,6 +5805,9 @@
         <w:jc w:val="center"/>
       </w:pPr>
       <w:r>
+        <w:rPr>
+          <w:noProof/>
+        </w:rPr>
         <w:drawing>
           <wp:inline distT="0" distB="0" distL="0" distR="0" wp14:anchorId="4E9BA083" wp14:editId="1E3D38FE">
             <wp:extent cx="2906810" cy="4897120"/>
@@ -5966,24 +5853,14 @@
       <w:r>
         <w:t xml:space="preserve">Hình </w:t>
       </w:r>
-      <w:r>
-        <w:fldChar w:fldCharType="begin"/>
-      </w:r>
-      <w:r>
-        <w:instrText xml:space="preserve"> SEQ Hình \* ARABIC </w:instrText>
-      </w:r>
-      <w:r>
-        <w:fldChar w:fldCharType="separate"/>
-      </w:r>
-      <w:r>
-        <w:rPr>
-          <w:noProof/>
-        </w:rPr>
-        <w:t>11</w:t>
-      </w:r>
-      <w:r>
-        <w:fldChar w:fldCharType="end"/>
-      </w:r>
+      <w:fldSimple w:instr=" SEQ Hình \* ARABIC ">
+        <w:r>
+          <w:rPr>
+            <w:noProof/>
+          </w:rPr>
+          <w:t>11</w:t>
+        </w:r>
+      </w:fldSimple>
       <w:r>
         <w:t xml:space="preserve"> Một số GameObject</w:t>
       </w:r>
@@ -6018,6 +5895,9 @@
         <w:jc w:val="center"/>
       </w:pPr>
       <w:r>
+        <w:rPr>
+          <w:noProof/>
+        </w:rPr>
         <w:lastRenderedPageBreak/>
         <w:drawing>
           <wp:inline distT="0" distB="0" distL="0" distR="0" wp14:anchorId="303FE9B2" wp14:editId="3FB2F20D">
@@ -6064,24 +5944,14 @@
       <w:r>
         <w:t xml:space="preserve">Hình </w:t>
       </w:r>
-      <w:r>
-        <w:fldChar w:fldCharType="begin"/>
-      </w:r>
-      <w:r>
-        <w:instrText xml:space="preserve"> SEQ Hình \* ARABIC </w:instrText>
-      </w:r>
-      <w:r>
-        <w:fldChar w:fldCharType="separate"/>
-      </w:r>
-      <w:r>
-        <w:rPr>
-          <w:noProof/>
-        </w:rPr>
-        <w:t>12</w:t>
-      </w:r>
-      <w:r>
-        <w:fldChar w:fldCharType="end"/>
-      </w:r>
+      <w:fldSimple w:instr=" SEQ Hình \* ARABIC ">
+        <w:r>
+          <w:rPr>
+            <w:noProof/>
+          </w:rPr>
+          <w:t>12</w:t>
+        </w:r>
+      </w:fldSimple>
       <w:r>
         <w:t xml:space="preserve"> Di chuyển lớp Player</w:t>
       </w:r>
@@ -6119,6 +5989,9 @@
         <w:jc w:val="center"/>
       </w:pPr>
       <w:r>
+        <w:rPr>
+          <w:noProof/>
+        </w:rPr>
         <w:drawing>
           <wp:inline distT="0" distB="0" distL="0" distR="0" wp14:anchorId="5DBDD2A5" wp14:editId="6DD198BA">
             <wp:extent cx="1796995" cy="3482215"/>
@@ -6164,24 +6037,14 @@
       <w:r>
         <w:t xml:space="preserve">Hình </w:t>
       </w:r>
-      <w:r>
-        <w:fldChar w:fldCharType="begin"/>
-      </w:r>
-      <w:r>
-        <w:instrText xml:space="preserve"> SEQ Hình \* ARABIC </w:instrText>
-      </w:r>
-      <w:r>
-        <w:fldChar w:fldCharType="separate"/>
-      </w:r>
-      <w:r>
-        <w:rPr>
-          <w:noProof/>
-        </w:rPr>
-        <w:t>13</w:t>
-      </w:r>
-      <w:r>
-        <w:fldChar w:fldCharType="end"/>
-      </w:r>
+      <w:fldSimple w:instr=" SEQ Hình \* ARABIC ">
+        <w:r>
+          <w:rPr>
+            <w:noProof/>
+          </w:rPr>
+          <w:t>13</w:t>
+        </w:r>
+      </w:fldSimple>
       <w:r>
         <w:t xml:space="preserve"> Hình ảnh Inspector của lớp Player</w:t>
       </w:r>
@@ -6231,6 +6094,9 @@
         <w:jc w:val="center"/>
       </w:pPr>
       <w:r>
+        <w:rPr>
+          <w:noProof/>
+        </w:rPr>
         <w:drawing>
           <wp:inline distT="0" distB="0" distL="0" distR="0" wp14:anchorId="18740398" wp14:editId="1DD1AE98">
             <wp:extent cx="5943600" cy="1466215"/>
@@ -6276,24 +6142,14 @@
       <w:r>
         <w:t xml:space="preserve">Hình </w:t>
       </w:r>
-      <w:r>
-        <w:fldChar w:fldCharType="begin"/>
-      </w:r>
-      <w:r>
-        <w:instrText xml:space="preserve"> SEQ Hình \* ARABIC </w:instrText>
-      </w:r>
-      <w:r>
-        <w:fldChar w:fldCharType="separate"/>
-      </w:r>
-      <w:r>
-        <w:rPr>
-          <w:noProof/>
-        </w:rPr>
-        <w:t>14</w:t>
-      </w:r>
-      <w:r>
-        <w:fldChar w:fldCharType="end"/>
-      </w:r>
+      <w:fldSimple w:instr=" SEQ Hình \* ARABIC ">
+        <w:r>
+          <w:rPr>
+            <w:noProof/>
+          </w:rPr>
+          <w:t>14</w:t>
+        </w:r>
+      </w:fldSimple>
       <w:r>
         <w:t xml:space="preserve"> Cấu trúc của folder trong Project Window</w:t>
       </w:r>
@@ -6330,6 +6186,9 @@
         <w:jc w:val="center"/>
       </w:pPr>
       <w:r>
+        <w:rPr>
+          <w:noProof/>
+        </w:rPr>
         <w:lastRenderedPageBreak/>
         <w:drawing>
           <wp:inline distT="0" distB="0" distL="0" distR="0" wp14:anchorId="1FF5AB11" wp14:editId="7033DAC2">
@@ -6376,24 +6235,14 @@
       <w:r>
         <w:t xml:space="preserve">Hình </w:t>
       </w:r>
-      <w:r>
-        <w:fldChar w:fldCharType="begin"/>
-      </w:r>
-      <w:r>
-        <w:instrText xml:space="preserve"> SEQ Hình \* ARABIC </w:instrText>
-      </w:r>
-      <w:r>
-        <w:fldChar w:fldCharType="separate"/>
-      </w:r>
-      <w:r>
-        <w:rPr>
-          <w:noProof/>
-        </w:rPr>
-        <w:t>15</w:t>
-      </w:r>
-      <w:r>
-        <w:fldChar w:fldCharType="end"/>
-      </w:r>
+      <w:fldSimple w:instr=" SEQ Hình \* ARABIC ">
+        <w:r>
+          <w:rPr>
+            <w:noProof/>
+          </w:rPr>
+          <w:t>15</w:t>
+        </w:r>
+      </w:fldSimple>
       <w:r>
         <w:t xml:space="preserve"> Scene View bao gồm GameObject Player và các thuộc tính</w:t>
       </w:r>
@@ -6406,6 +6255,9 @@
         <w:jc w:val="center"/>
       </w:pPr>
       <w:r>
+        <w:rPr>
+          <w:noProof/>
+        </w:rPr>
         <w:drawing>
           <wp:inline distT="0" distB="0" distL="0" distR="0" wp14:anchorId="40FD1EC8" wp14:editId="7C6CA8E1">
             <wp:extent cx="5413248" cy="2667875"/>
@@ -6451,24 +6303,14 @@
       <w:r>
         <w:t xml:space="preserve">Hình </w:t>
       </w:r>
-      <w:r>
-        <w:fldChar w:fldCharType="begin"/>
-      </w:r>
-      <w:r>
-        <w:instrText xml:space="preserve"> SEQ Hình \* ARABIC </w:instrText>
-      </w:r>
-      <w:r>
-        <w:fldChar w:fldCharType="separate"/>
-      </w:r>
-      <w:r>
-        <w:rPr>
-          <w:noProof/>
-        </w:rPr>
-        <w:t>16</w:t>
-      </w:r>
-      <w:r>
-        <w:fldChar w:fldCharType="end"/>
-      </w:r>
+      <w:fldSimple w:instr=" SEQ Hình \* ARABIC ">
+        <w:r>
+          <w:rPr>
+            <w:noProof/>
+          </w:rPr>
+          <w:t>16</w:t>
+        </w:r>
+      </w:fldSimple>
       <w:r>
         <w:t xml:space="preserve"> Game View màn hình trò chơi cuối cùng mà người chơi sẽ trải nghiệm</w:t>
       </w:r>
@@ -6533,25 +6375,31 @@
         <w:ind w:left="360"/>
       </w:pPr>
       <w:r>
-        <w:t>Demo chơi thử:</w:t>
+        <w:t>Các thệ thống chính của game:</w:t>
+      </w:r>
+    </w:p>
+    <w:p/>
+    <w:p>
+      <w:pPr>
+        <w:pStyle w:val="Heading3"/>
+        <w:numPr>
+          <w:ilvl w:val="1"/>
+          <w:numId w:val="15"/>
+        </w:numPr>
+        <w:ind w:left="540" w:hanging="540"/>
+      </w:pPr>
+      <w:r>
+        <w:t>Nhân vật được người chơi điều khiển</w:t>
       </w:r>
     </w:p>
     <w:p>
       <w:pPr>
         <w:pStyle w:val="Content"/>
-        <w:ind w:left="360"/>
-      </w:pPr>
-      <w:r>
-        <w:t xml:space="preserve">Bản build của game chơi thử trên github: </w:t>
-      </w:r>
-      <w:hyperlink r:id="rId26" w:history="1">
-        <w:r>
-          <w:rPr>
-            <w:rStyle w:val="Hyperlink"/>
-          </w:rPr>
-          <w:t>https://github.com/Duk1321/Vampire-Survivor-Like-Game.git</w:t>
-        </w:r>
-      </w:hyperlink>
+        <w:ind w:left="540"/>
+      </w:pPr>
+      <w:r>
+        <w:t xml:space="preserve">Nhân vật </w:t>
+      </w:r>
     </w:p>
     <w:sectPr>
       <w:pgSz w:w="12240" w:h="15840"/>
@@ -7595,9 +7443,9 @@
   </w:abstractNum>
   <w:abstractNum w:abstractNumId="9" w15:restartNumberingAfterBreak="0">
     <w:nsid w:val="676D0E0C"/>
-    <w:multiLevelType w:val="hybridMultilevel"/>
-    <w:tmpl w:val="C568BC02"/>
-    <w:lvl w:ilvl="0" w:tplc="0409000F">
+    <w:multiLevelType w:val="multilevel"/>
+    <w:tmpl w:val="48B606A0"/>
+    <w:lvl w:ilvl="0">
       <w:start w:val="1"/>
       <w:numFmt w:val="decimal"/>
       <w:lvlText w:val="%1."/>
@@ -7609,77 +7457,109 @@
         <w:rFonts w:hint="default"/>
       </w:rPr>
     </w:lvl>
-    <w:lvl w:ilvl="1" w:tplc="04090019" w:tentative="1">
-      <w:start w:val="1"/>
-      <w:numFmt w:val="lowerLetter"/>
-      <w:lvlText w:val="%2."/>
-      <w:lvlJc w:val="left"/>
-      <w:pPr>
-        <w:ind w:left="1440" w:hanging="360"/>
-      </w:pPr>
-    </w:lvl>
-    <w:lvl w:ilvl="2" w:tplc="0409001B" w:tentative="1">
-      <w:start w:val="1"/>
-      <w:numFmt w:val="lowerRoman"/>
-      <w:lvlText w:val="%3."/>
-      <w:lvlJc w:val="right"/>
-      <w:pPr>
-        <w:ind w:left="2160" w:hanging="180"/>
-      </w:pPr>
-    </w:lvl>
-    <w:lvl w:ilvl="3" w:tplc="0409000F" w:tentative="1">
+    <w:lvl w:ilvl="1">
       <w:start w:val="1"/>
       <w:numFmt w:val="decimal"/>
-      <w:lvlText w:val="%4."/>
-      <w:lvlJc w:val="left"/>
-      <w:pPr>
-        <w:ind w:left="2880" w:hanging="360"/>
-      </w:pPr>
-    </w:lvl>
-    <w:lvl w:ilvl="4" w:tplc="04090019" w:tentative="1">
-      <w:start w:val="1"/>
-      <w:numFmt w:val="lowerLetter"/>
-      <w:lvlText w:val="%5."/>
-      <w:lvlJc w:val="left"/>
-      <w:pPr>
-        <w:ind w:left="3600" w:hanging="360"/>
-      </w:pPr>
-    </w:lvl>
-    <w:lvl w:ilvl="5" w:tplc="0409001B" w:tentative="1">
-      <w:start w:val="1"/>
-      <w:numFmt w:val="lowerRoman"/>
-      <w:lvlText w:val="%6."/>
-      <w:lvlJc w:val="right"/>
-      <w:pPr>
-        <w:ind w:left="4320" w:hanging="180"/>
-      </w:pPr>
-    </w:lvl>
-    <w:lvl w:ilvl="6" w:tplc="0409000F" w:tentative="1">
+      <w:isLgl/>
+      <w:lvlText w:val="%1.%2."/>
+      <w:lvlJc w:val="left"/>
+      <w:pPr>
+        <w:ind w:left="1080" w:hanging="720"/>
+      </w:pPr>
+      <w:rPr>
+        <w:rFonts w:hint="default"/>
+      </w:rPr>
+    </w:lvl>
+    <w:lvl w:ilvl="2">
       <w:start w:val="1"/>
       <w:numFmt w:val="decimal"/>
-      <w:lvlText w:val="%7."/>
-      <w:lvlJc w:val="left"/>
-      <w:pPr>
-        <w:ind w:left="5040" w:hanging="360"/>
-      </w:pPr>
-    </w:lvl>
-    <w:lvl w:ilvl="7" w:tplc="04090019" w:tentative="1">
-      <w:start w:val="1"/>
-      <w:numFmt w:val="lowerLetter"/>
-      <w:lvlText w:val="%8."/>
-      <w:lvlJc w:val="left"/>
-      <w:pPr>
-        <w:ind w:left="5760" w:hanging="360"/>
-      </w:pPr>
-    </w:lvl>
-    <w:lvl w:ilvl="8" w:tplc="0409001B" w:tentative="1">
-      <w:start w:val="1"/>
-      <w:numFmt w:val="lowerRoman"/>
-      <w:lvlText w:val="%9."/>
-      <w:lvlJc w:val="right"/>
-      <w:pPr>
-        <w:ind w:left="6480" w:hanging="180"/>
-      </w:pPr>
+      <w:isLgl/>
+      <w:lvlText w:val="%1.%2.%3."/>
+      <w:lvlJc w:val="left"/>
+      <w:pPr>
+        <w:ind w:left="1080" w:hanging="720"/>
+      </w:pPr>
+      <w:rPr>
+        <w:rFonts w:hint="default"/>
+      </w:rPr>
+    </w:lvl>
+    <w:lvl w:ilvl="3">
+      <w:start w:val="1"/>
+      <w:numFmt w:val="decimal"/>
+      <w:isLgl/>
+      <w:lvlText w:val="%1.%2.%3.%4."/>
+      <w:lvlJc w:val="left"/>
+      <w:pPr>
+        <w:ind w:left="1440" w:hanging="1080"/>
+      </w:pPr>
+      <w:rPr>
+        <w:rFonts w:hint="default"/>
+      </w:rPr>
+    </w:lvl>
+    <w:lvl w:ilvl="4">
+      <w:start w:val="1"/>
+      <w:numFmt w:val="decimal"/>
+      <w:isLgl/>
+      <w:lvlText w:val="%1.%2.%3.%4.%5."/>
+      <w:lvlJc w:val="left"/>
+      <w:pPr>
+        <w:ind w:left="1440" w:hanging="1080"/>
+      </w:pPr>
+      <w:rPr>
+        <w:rFonts w:hint="default"/>
+      </w:rPr>
+    </w:lvl>
+    <w:lvl w:ilvl="5">
+      <w:start w:val="1"/>
+      <w:numFmt w:val="decimal"/>
+      <w:isLgl/>
+      <w:lvlText w:val="%1.%2.%3.%4.%5.%6."/>
+      <w:lvlJc w:val="left"/>
+      <w:pPr>
+        <w:ind w:left="1800" w:hanging="1440"/>
+      </w:pPr>
+      <w:rPr>
+        <w:rFonts w:hint="default"/>
+      </w:rPr>
+    </w:lvl>
+    <w:lvl w:ilvl="6">
+      <w:start w:val="1"/>
+      <w:numFmt w:val="decimal"/>
+      <w:isLgl/>
+      <w:lvlText w:val="%1.%2.%3.%4.%5.%6.%7."/>
+      <w:lvlJc w:val="left"/>
+      <w:pPr>
+        <w:ind w:left="2160" w:hanging="1800"/>
+      </w:pPr>
+      <w:rPr>
+        <w:rFonts w:hint="default"/>
+      </w:rPr>
+    </w:lvl>
+    <w:lvl w:ilvl="7">
+      <w:start w:val="1"/>
+      <w:numFmt w:val="decimal"/>
+      <w:isLgl/>
+      <w:lvlText w:val="%1.%2.%3.%4.%5.%6.%7.%8."/>
+      <w:lvlJc w:val="left"/>
+      <w:pPr>
+        <w:ind w:left="2160" w:hanging="1800"/>
+      </w:pPr>
+      <w:rPr>
+        <w:rFonts w:hint="default"/>
+      </w:rPr>
+    </w:lvl>
+    <w:lvl w:ilvl="8">
+      <w:start w:val="1"/>
+      <w:numFmt w:val="decimal"/>
+      <w:isLgl/>
+      <w:lvlText w:val="%1.%2.%3.%4.%5.%6.%7.%8.%9."/>
+      <w:lvlJc w:val="left"/>
+      <w:pPr>
+        <w:ind w:left="2520" w:hanging="2160"/>
+      </w:pPr>
+      <w:rPr>
+        <w:rFonts w:hint="default"/>
+      </w:rPr>
     </w:lvl>
   </w:abstractNum>
   <w:abstractNum w:abstractNumId="10" w15:restartNumberingAfterBreak="0">

</xml_diff>